<commit_message>
Updated documentation document with all that has been done
</commit_message>
<xml_diff>
--- a/Wearables Project/Wearables Documentation.docx
+++ b/Wearables Project/Wearables Documentation.docx
@@ -3,6 +3,1599 @@
 <w:document xmlns:wpc="http://schemas.microsoft.com/office/word/2010/wordprocessingCanvas" xmlns:mo="http://schemas.microsoft.com/office/mac/office/2008/main" xmlns:mc="http://schemas.openxmlformats.org/markup-compatibility/2006" xmlns:mv="urn:schemas-microsoft-com:mac:vml" xmlns:o="urn:schemas-microsoft-com:office:office" xmlns:r="http://schemas.openxmlformats.org/officeDocument/2006/relationships" xmlns:m="http://schemas.openxmlformats.org/officeDocument/2006/math" xmlns:v="urn:schemas-microsoft-com:vml" xmlns:wp14="http://schemas.microsoft.com/office/word/2010/wordprocessingDrawing" xmlns:wp="http://schemas.openxmlformats.org/drawingml/2006/wordprocessingDrawing" xmlns:w10="urn:schemas-microsoft-com:office:word" xmlns:w="http://schemas.openxmlformats.org/wordprocessingml/2006/main" xmlns:w14="http://schemas.microsoft.com/office/word/2010/wordml" xmlns:wpg="http://schemas.microsoft.com/office/word/2010/wordprocessingGroup" xmlns:wpi="http://schemas.microsoft.com/office/word/2010/wordprocessingInk" xmlns:wne="http://schemas.microsoft.com/office/word/2006/wordml" xmlns:wps="http://schemas.microsoft.com/office/word/2010/wordprocessingShape" mc:Ignorable="w14 wp14">
   <w:body>
     <w:p>
+      <w:pPr>
+        <w:pStyle w:val="Heading1"/>
+        <w:jc w:val="center"/>
+      </w:pPr>
+      <w:r>
+        <w:t>Wearable’s Game Documentation</w:t>
+      </w:r>
+    </w:p>
+    <w:p>
+      <w:pPr>
+        <w:pStyle w:val="TOC1"/>
+        <w:rPr>
+          <w:b w:val="0"/>
+          <w:noProof/>
+          <w:lang w:eastAsia="ja-JP"/>
+        </w:rPr>
+      </w:pPr>
+      <w:r>
+        <w:fldChar w:fldCharType="begin"/>
+      </w:r>
+      <w:r>
+        <w:instrText xml:space="preserve"> TOC \o "1-3" </w:instrText>
+      </w:r>
+      <w:r>
+        <w:fldChar w:fldCharType="separate"/>
+      </w:r>
+      <w:r>
+        <w:rPr>
+          <w:noProof/>
+        </w:rPr>
+        <w:t>1.</w:t>
+      </w:r>
+      <w:r>
+        <w:rPr>
+          <w:b w:val="0"/>
+          <w:noProof/>
+          <w:lang w:eastAsia="ja-JP"/>
+        </w:rPr>
+        <w:tab/>
+      </w:r>
+      <w:r>
+        <w:rPr>
+          <w:noProof/>
+        </w:rPr>
+        <w:t>Structures</w:t>
+      </w:r>
+      <w:r>
+        <w:rPr>
+          <w:noProof/>
+        </w:rPr>
+        <w:tab/>
+      </w:r>
+      <w:r>
+        <w:rPr>
+          <w:noProof/>
+        </w:rPr>
+        <w:fldChar w:fldCharType="begin"/>
+      </w:r>
+      <w:r>
+        <w:rPr>
+          <w:noProof/>
+        </w:rPr>
+        <w:instrText xml:space="preserve"> PAGEREF _Toc405443584 \h </w:instrText>
+      </w:r>
+      <w:r>
+        <w:rPr>
+          <w:noProof/>
+        </w:rPr>
+      </w:r>
+      <w:r>
+        <w:rPr>
+          <w:noProof/>
+        </w:rPr>
+        <w:fldChar w:fldCharType="separate"/>
+      </w:r>
+      <w:r>
+        <w:rPr>
+          <w:noProof/>
+        </w:rPr>
+        <w:t>1</w:t>
+      </w:r>
+      <w:r>
+        <w:rPr>
+          <w:noProof/>
+        </w:rPr>
+        <w:fldChar w:fldCharType="end"/>
+      </w:r>
+    </w:p>
+    <w:p>
+      <w:pPr>
+        <w:pStyle w:val="TOC1"/>
+        <w:rPr>
+          <w:b w:val="0"/>
+          <w:noProof/>
+          <w:lang w:eastAsia="ja-JP"/>
+        </w:rPr>
+      </w:pPr>
+      <w:r>
+        <w:rPr>
+          <w:noProof/>
+        </w:rPr>
+        <w:t>2.</w:t>
+      </w:r>
+      <w:r>
+        <w:rPr>
+          <w:b w:val="0"/>
+          <w:noProof/>
+          <w:lang w:eastAsia="ja-JP"/>
+        </w:rPr>
+        <w:tab/>
+      </w:r>
+      <w:r>
+        <w:rPr>
+          <w:noProof/>
+        </w:rPr>
+        <w:t>Collectable Objects</w:t>
+      </w:r>
+      <w:r>
+        <w:rPr>
+          <w:noProof/>
+        </w:rPr>
+        <w:tab/>
+      </w:r>
+      <w:r>
+        <w:rPr>
+          <w:noProof/>
+        </w:rPr>
+        <w:fldChar w:fldCharType="begin"/>
+      </w:r>
+      <w:r>
+        <w:rPr>
+          <w:noProof/>
+        </w:rPr>
+        <w:instrText xml:space="preserve"> PAGEREF _Toc405443585 \h </w:instrText>
+      </w:r>
+      <w:r>
+        <w:rPr>
+          <w:noProof/>
+        </w:rPr>
+      </w:r>
+      <w:r>
+        <w:rPr>
+          <w:noProof/>
+        </w:rPr>
+        <w:fldChar w:fldCharType="separate"/>
+      </w:r>
+      <w:r>
+        <w:rPr>
+          <w:noProof/>
+        </w:rPr>
+        <w:t>2</w:t>
+      </w:r>
+      <w:r>
+        <w:rPr>
+          <w:noProof/>
+        </w:rPr>
+        <w:fldChar w:fldCharType="end"/>
+      </w:r>
+    </w:p>
+    <w:p>
+      <w:pPr>
+        <w:pStyle w:val="TOC1"/>
+        <w:rPr>
+          <w:b w:val="0"/>
+          <w:noProof/>
+          <w:lang w:eastAsia="ja-JP"/>
+        </w:rPr>
+      </w:pPr>
+      <w:r>
+        <w:rPr>
+          <w:noProof/>
+        </w:rPr>
+        <w:t>3.</w:t>
+      </w:r>
+      <w:r>
+        <w:rPr>
+          <w:b w:val="0"/>
+          <w:noProof/>
+          <w:lang w:eastAsia="ja-JP"/>
+        </w:rPr>
+        <w:tab/>
+      </w:r>
+      <w:r>
+        <w:rPr>
+          <w:noProof/>
+        </w:rPr>
+        <w:t>Time</w:t>
+      </w:r>
+      <w:r>
+        <w:rPr>
+          <w:noProof/>
+        </w:rPr>
+        <w:tab/>
+      </w:r>
+      <w:r>
+        <w:rPr>
+          <w:noProof/>
+        </w:rPr>
+        <w:fldChar w:fldCharType="begin"/>
+      </w:r>
+      <w:r>
+        <w:rPr>
+          <w:noProof/>
+        </w:rPr>
+        <w:instrText xml:space="preserve"> PAGEREF _Toc405443586 \h </w:instrText>
+      </w:r>
+      <w:r>
+        <w:rPr>
+          <w:noProof/>
+        </w:rPr>
+      </w:r>
+      <w:r>
+        <w:rPr>
+          <w:noProof/>
+        </w:rPr>
+        <w:fldChar w:fldCharType="separate"/>
+      </w:r>
+      <w:r>
+        <w:rPr>
+          <w:noProof/>
+        </w:rPr>
+        <w:t>2</w:t>
+      </w:r>
+      <w:r>
+        <w:rPr>
+          <w:noProof/>
+        </w:rPr>
+        <w:fldChar w:fldCharType="end"/>
+      </w:r>
+    </w:p>
+    <w:p>
+      <w:pPr>
+        <w:pStyle w:val="TOC2"/>
+        <w:tabs>
+          <w:tab w:val="right" w:leader="dot" w:pos="8630"/>
+        </w:tabs>
+        <w:rPr>
+          <w:b w:val="0"/>
+          <w:noProof/>
+          <w:sz w:val="24"/>
+          <w:szCs w:val="24"/>
+          <w:lang w:eastAsia="ja-JP"/>
+        </w:rPr>
+      </w:pPr>
+      <w:r>
+        <w:rPr>
+          <w:b w:val="0"/>
+          <w:iCs/>
+          <w:noProof/>
+          <w:color w:val="808080" w:themeColor="text1" w:themeTint="7F"/>
+        </w:rPr>
+        <w:t>Drone battery</w:t>
+      </w:r>
+      <w:r>
+        <w:rPr>
+          <w:noProof/>
+        </w:rPr>
+        <w:tab/>
+      </w:r>
+      <w:r>
+        <w:rPr>
+          <w:noProof/>
+        </w:rPr>
+        <w:fldChar w:fldCharType="begin"/>
+      </w:r>
+      <w:r>
+        <w:rPr>
+          <w:noProof/>
+        </w:rPr>
+        <w:instrText xml:space="preserve"> PAGEREF _Toc405443587 \h </w:instrText>
+      </w:r>
+      <w:r>
+        <w:rPr>
+          <w:noProof/>
+        </w:rPr>
+      </w:r>
+      <w:r>
+        <w:rPr>
+          <w:noProof/>
+        </w:rPr>
+        <w:fldChar w:fldCharType="separate"/>
+      </w:r>
+      <w:r>
+        <w:rPr>
+          <w:noProof/>
+        </w:rPr>
+        <w:t>2</w:t>
+      </w:r>
+      <w:r>
+        <w:rPr>
+          <w:noProof/>
+        </w:rPr>
+        <w:fldChar w:fldCharType="end"/>
+      </w:r>
+    </w:p>
+    <w:p>
+      <w:pPr>
+        <w:pStyle w:val="TOC1"/>
+        <w:rPr>
+          <w:b w:val="0"/>
+          <w:noProof/>
+          <w:lang w:eastAsia="ja-JP"/>
+        </w:rPr>
+      </w:pPr>
+      <w:r>
+        <w:rPr>
+          <w:noProof/>
+        </w:rPr>
+        <w:t>4.</w:t>
+      </w:r>
+      <w:r>
+        <w:rPr>
+          <w:b w:val="0"/>
+          <w:noProof/>
+          <w:lang w:eastAsia="ja-JP"/>
+        </w:rPr>
+        <w:tab/>
+      </w:r>
+      <w:r>
+        <w:rPr>
+          <w:noProof/>
+        </w:rPr>
+        <w:t>Dangerous terrain</w:t>
+      </w:r>
+      <w:r>
+        <w:rPr>
+          <w:noProof/>
+        </w:rPr>
+        <w:tab/>
+      </w:r>
+      <w:r>
+        <w:rPr>
+          <w:noProof/>
+        </w:rPr>
+        <w:fldChar w:fldCharType="begin"/>
+      </w:r>
+      <w:r>
+        <w:rPr>
+          <w:noProof/>
+        </w:rPr>
+        <w:instrText xml:space="preserve"> PAGEREF _Toc405443588 \h </w:instrText>
+      </w:r>
+      <w:r>
+        <w:rPr>
+          <w:noProof/>
+        </w:rPr>
+      </w:r>
+      <w:r>
+        <w:rPr>
+          <w:noProof/>
+        </w:rPr>
+        <w:fldChar w:fldCharType="separate"/>
+      </w:r>
+      <w:r>
+        <w:rPr>
+          <w:noProof/>
+        </w:rPr>
+        <w:t>2</w:t>
+      </w:r>
+      <w:r>
+        <w:rPr>
+          <w:noProof/>
+        </w:rPr>
+        <w:fldChar w:fldCharType="end"/>
+      </w:r>
+    </w:p>
+    <w:p>
+      <w:pPr>
+        <w:pStyle w:val="TOC1"/>
+        <w:rPr>
+          <w:b w:val="0"/>
+          <w:noProof/>
+          <w:lang w:eastAsia="ja-JP"/>
+        </w:rPr>
+      </w:pPr>
+      <w:r>
+        <w:rPr>
+          <w:noProof/>
+        </w:rPr>
+        <w:t>5.</w:t>
+      </w:r>
+      <w:r>
+        <w:rPr>
+          <w:b w:val="0"/>
+          <w:noProof/>
+          <w:lang w:eastAsia="ja-JP"/>
+        </w:rPr>
+        <w:tab/>
+      </w:r>
+      <w:r>
+        <w:rPr>
+          <w:noProof/>
+        </w:rPr>
+        <w:t>Player</w:t>
+      </w:r>
+      <w:r>
+        <w:rPr>
+          <w:noProof/>
+        </w:rPr>
+        <w:tab/>
+      </w:r>
+      <w:r>
+        <w:rPr>
+          <w:noProof/>
+        </w:rPr>
+        <w:fldChar w:fldCharType="begin"/>
+      </w:r>
+      <w:r>
+        <w:rPr>
+          <w:noProof/>
+        </w:rPr>
+        <w:instrText xml:space="preserve"> PAGEREF _Toc405443589 \h </w:instrText>
+      </w:r>
+      <w:r>
+        <w:rPr>
+          <w:noProof/>
+        </w:rPr>
+      </w:r>
+      <w:r>
+        <w:rPr>
+          <w:noProof/>
+        </w:rPr>
+        <w:fldChar w:fldCharType="separate"/>
+      </w:r>
+      <w:r>
+        <w:rPr>
+          <w:noProof/>
+        </w:rPr>
+        <w:t>3</w:t>
+      </w:r>
+      <w:r>
+        <w:rPr>
+          <w:noProof/>
+        </w:rPr>
+        <w:fldChar w:fldCharType="end"/>
+      </w:r>
+    </w:p>
+    <w:p>
+      <w:pPr>
+        <w:pStyle w:val="TOC1"/>
+        <w:rPr>
+          <w:b w:val="0"/>
+          <w:noProof/>
+          <w:lang w:eastAsia="ja-JP"/>
+        </w:rPr>
+      </w:pPr>
+      <w:r>
+        <w:rPr>
+          <w:noProof/>
+        </w:rPr>
+        <w:t>6.</w:t>
+      </w:r>
+      <w:r>
+        <w:rPr>
+          <w:b w:val="0"/>
+          <w:noProof/>
+          <w:lang w:eastAsia="ja-JP"/>
+        </w:rPr>
+        <w:tab/>
+      </w:r>
+      <w:r>
+        <w:rPr>
+          <w:noProof/>
+        </w:rPr>
+        <w:t>TopPanel &amp; EventSystem</w:t>
+      </w:r>
+      <w:r>
+        <w:rPr>
+          <w:noProof/>
+        </w:rPr>
+        <w:tab/>
+      </w:r>
+      <w:r>
+        <w:rPr>
+          <w:noProof/>
+        </w:rPr>
+        <w:fldChar w:fldCharType="begin"/>
+      </w:r>
+      <w:r>
+        <w:rPr>
+          <w:noProof/>
+        </w:rPr>
+        <w:instrText xml:space="preserve"> PAGEREF _Toc405443590 \h </w:instrText>
+      </w:r>
+      <w:r>
+        <w:rPr>
+          <w:noProof/>
+        </w:rPr>
+      </w:r>
+      <w:r>
+        <w:rPr>
+          <w:noProof/>
+        </w:rPr>
+        <w:fldChar w:fldCharType="separate"/>
+      </w:r>
+      <w:r>
+        <w:rPr>
+          <w:noProof/>
+        </w:rPr>
+        <w:t>3</w:t>
+      </w:r>
+      <w:r>
+        <w:rPr>
+          <w:noProof/>
+        </w:rPr>
+        <w:fldChar w:fldCharType="end"/>
+      </w:r>
+    </w:p>
+    <w:p>
+      <w:pPr>
+        <w:pStyle w:val="TOC1"/>
+        <w:rPr>
+          <w:b w:val="0"/>
+          <w:noProof/>
+          <w:lang w:eastAsia="ja-JP"/>
+        </w:rPr>
+      </w:pPr>
+      <w:r>
+        <w:rPr>
+          <w:noProof/>
+        </w:rPr>
+        <w:t>7.</w:t>
+      </w:r>
+      <w:r>
+        <w:rPr>
+          <w:b w:val="0"/>
+          <w:noProof/>
+          <w:lang w:eastAsia="ja-JP"/>
+        </w:rPr>
+        <w:tab/>
+      </w:r>
+      <w:r>
+        <w:rPr>
+          <w:noProof/>
+        </w:rPr>
+        <w:t>Needs future work</w:t>
+      </w:r>
+      <w:r>
+        <w:rPr>
+          <w:noProof/>
+        </w:rPr>
+        <w:tab/>
+      </w:r>
+      <w:r>
+        <w:rPr>
+          <w:noProof/>
+        </w:rPr>
+        <w:fldChar w:fldCharType="begin"/>
+      </w:r>
+      <w:r>
+        <w:rPr>
+          <w:noProof/>
+        </w:rPr>
+        <w:instrText xml:space="preserve"> PAGEREF _Toc405443591 \h </w:instrText>
+      </w:r>
+      <w:r>
+        <w:rPr>
+          <w:noProof/>
+        </w:rPr>
+      </w:r>
+      <w:r>
+        <w:rPr>
+          <w:noProof/>
+        </w:rPr>
+        <w:fldChar w:fldCharType="separate"/>
+      </w:r>
+      <w:r>
+        <w:rPr>
+          <w:noProof/>
+        </w:rPr>
+        <w:t>4</w:t>
+      </w:r>
+      <w:r>
+        <w:rPr>
+          <w:noProof/>
+        </w:rPr>
+        <w:fldChar w:fldCharType="end"/>
+      </w:r>
+    </w:p>
+    <w:p>
+      <w:pPr>
+        <w:pStyle w:val="TOC2"/>
+        <w:tabs>
+          <w:tab w:val="right" w:leader="dot" w:pos="8630"/>
+        </w:tabs>
+        <w:rPr>
+          <w:b w:val="0"/>
+          <w:noProof/>
+          <w:sz w:val="24"/>
+          <w:szCs w:val="24"/>
+          <w:lang w:eastAsia="ja-JP"/>
+        </w:rPr>
+      </w:pPr>
+      <w:r>
+        <w:rPr>
+          <w:b w:val="0"/>
+          <w:i/>
+          <w:iCs/>
+          <w:noProof/>
+          <w:color w:val="808080" w:themeColor="text1" w:themeTint="7F"/>
+        </w:rPr>
+        <w:t>Dangerous terrain</w:t>
+      </w:r>
+      <w:r>
+        <w:rPr>
+          <w:noProof/>
+        </w:rPr>
+        <w:tab/>
+      </w:r>
+      <w:r>
+        <w:rPr>
+          <w:noProof/>
+        </w:rPr>
+        <w:fldChar w:fldCharType="begin"/>
+      </w:r>
+      <w:r>
+        <w:rPr>
+          <w:noProof/>
+        </w:rPr>
+        <w:instrText xml:space="preserve"> PAGEREF _Toc405443592 \h </w:instrText>
+      </w:r>
+      <w:r>
+        <w:rPr>
+          <w:noProof/>
+        </w:rPr>
+      </w:r>
+      <w:r>
+        <w:rPr>
+          <w:noProof/>
+        </w:rPr>
+        <w:fldChar w:fldCharType="separate"/>
+      </w:r>
+      <w:r>
+        <w:rPr>
+          <w:noProof/>
+        </w:rPr>
+        <w:t>4</w:t>
+      </w:r>
+      <w:r>
+        <w:rPr>
+          <w:noProof/>
+        </w:rPr>
+        <w:fldChar w:fldCharType="end"/>
+      </w:r>
+    </w:p>
+    <w:p>
+      <w:pPr>
+        <w:pStyle w:val="TOC2"/>
+        <w:tabs>
+          <w:tab w:val="right" w:leader="dot" w:pos="8630"/>
+        </w:tabs>
+        <w:rPr>
+          <w:b w:val="0"/>
+          <w:noProof/>
+          <w:sz w:val="24"/>
+          <w:szCs w:val="24"/>
+          <w:lang w:eastAsia="ja-JP"/>
+        </w:rPr>
+      </w:pPr>
+      <w:r>
+        <w:rPr>
+          <w:b w:val="0"/>
+          <w:i/>
+          <w:iCs/>
+          <w:noProof/>
+          <w:color w:val="808080" w:themeColor="text1" w:themeTint="7F"/>
+        </w:rPr>
+        <w:t>Clues</w:t>
+      </w:r>
+      <w:r>
+        <w:rPr>
+          <w:noProof/>
+        </w:rPr>
+        <w:tab/>
+      </w:r>
+      <w:r>
+        <w:rPr>
+          <w:noProof/>
+        </w:rPr>
+        <w:fldChar w:fldCharType="begin"/>
+      </w:r>
+      <w:r>
+        <w:rPr>
+          <w:noProof/>
+        </w:rPr>
+        <w:instrText xml:space="preserve"> PAGEREF _Toc405443593 \h </w:instrText>
+      </w:r>
+      <w:r>
+        <w:rPr>
+          <w:noProof/>
+        </w:rPr>
+      </w:r>
+      <w:r>
+        <w:rPr>
+          <w:noProof/>
+        </w:rPr>
+        <w:fldChar w:fldCharType="separate"/>
+      </w:r>
+      <w:r>
+        <w:rPr>
+          <w:noProof/>
+        </w:rPr>
+        <w:t>4</w:t>
+      </w:r>
+      <w:r>
+        <w:rPr>
+          <w:noProof/>
+        </w:rPr>
+        <w:fldChar w:fldCharType="end"/>
+      </w:r>
+    </w:p>
+    <w:p>
+      <w:pPr>
+        <w:pStyle w:val="Subtitle"/>
+        <w:numPr>
+          <w:ilvl w:val="0"/>
+          <w:numId w:val="0"/>
+        </w:numPr>
+      </w:pPr>
+      <w:r>
+        <w:fldChar w:fldCharType="end"/>
+      </w:r>
+    </w:p>
+    <w:p>
+      <w:pPr>
+        <w:pStyle w:val="Subtitle"/>
+      </w:pPr>
+      <w:bookmarkStart w:id="0" w:name="_Toc405443584"/>
+      <w:r>
+        <w:t>Structures</w:t>
+      </w:r>
+      <w:bookmarkEnd w:id="0"/>
+    </w:p>
+    <w:p>
+      <w:r>
+        <w:t>Each structure has a virtual representation of a door with a four-digit address.</w:t>
+      </w:r>
+    </w:p>
+    <w:p>
+      <w:r>
+        <w:t xml:space="preserve">The campus map has been designed as a complete model </w:t>
+      </w:r>
+      <w:r>
+        <w:rPr>
+          <w:b/>
+        </w:rPr>
+        <w:t>nmsu_osm</w:t>
+      </w:r>
+      <w:r>
+        <w:rPr>
+          <w:b/>
+        </w:rPr>
+        <w:t>.dae</w:t>
+      </w:r>
+      <w:r>
+        <w:t xml:space="preserve"> and is a prefab on the game.</w:t>
+      </w:r>
+    </w:p>
+    <w:p>
+      <w:r>
+        <w:t>This prefab contains all the buildings and structures that make the virtual campus map.</w:t>
+      </w:r>
+    </w:p>
+    <w:p>
+      <w:r>
+        <w:t xml:space="preserve">Each building has a door representation and its ID (thought this ID not displayed for all) that is made of an </w:t>
+      </w:r>
+      <w:r>
+        <w:rPr>
+          <w:b/>
+        </w:rPr>
+        <w:t>UI image</w:t>
+      </w:r>
+      <w:r>
+        <w:t>, to modify these doors they need to be physically moved (</w:t>
+      </w:r>
+      <w:r>
+        <w:rPr>
+          <w:b/>
+        </w:rPr>
+        <w:t>rect Transform</w:t>
+      </w:r>
+      <w:r>
+        <w:t>) to the desired location.</w:t>
+      </w:r>
+    </w:p>
+    <w:p/>
+    <w:p>
+      <w:r>
+        <w:t xml:space="preserve">For all buildings on </w:t>
+      </w:r>
+      <w:r>
+        <w:rPr>
+          <w:b/>
+        </w:rPr>
+        <w:t>nmsu_osm</w:t>
+      </w:r>
+      <w:r>
+        <w:t xml:space="preserve"> make sure that:</w:t>
+      </w:r>
+    </w:p>
+    <w:p>
+      <w:pPr>
+        <w:pStyle w:val="ListParagraph"/>
+        <w:numPr>
+          <w:ilvl w:val="0"/>
+          <w:numId w:val="5"/>
+        </w:numPr>
+      </w:pPr>
+      <w:r>
+        <w:t>have Tag as Building</w:t>
+      </w:r>
+    </w:p>
+    <w:p>
+      <w:pPr>
+        <w:pStyle w:val="ListParagraph"/>
+        <w:numPr>
+          <w:ilvl w:val="0"/>
+          <w:numId w:val="1"/>
+        </w:numPr>
+      </w:pPr>
+      <w:r>
+        <w:t>have a mesh collider</w:t>
+      </w:r>
+    </w:p>
+    <w:p>
+      <w:pPr>
+        <w:pStyle w:val="ListParagraph"/>
+        <w:numPr>
+          <w:ilvl w:val="0"/>
+          <w:numId w:val="1"/>
+        </w:numPr>
+      </w:pPr>
+      <w:r>
+        <w:t>the convex option is checked</w:t>
+      </w:r>
+    </w:p>
+    <w:p>
+      <w:r>
+        <w:t>Because the mesh collider cannot be edited, some buildings that have a variant side shape make take a rectangle collider, thus not having access even when it looks like a hallway. Some of these buildings are:</w:t>
+      </w:r>
+    </w:p>
+    <w:p>
+      <w:pPr>
+        <w:pStyle w:val="ListParagraph"/>
+        <w:numPr>
+          <w:ilvl w:val="0"/>
+          <w:numId w:val="6"/>
+        </w:numPr>
+      </w:pPr>
+      <w:r>
+        <w:t>Building_Jett_Hall</w:t>
+      </w:r>
+    </w:p>
+    <w:p>
+      <w:pPr>
+        <w:pStyle w:val="ListParagraph"/>
+        <w:numPr>
+          <w:ilvl w:val="0"/>
+          <w:numId w:val="6"/>
+        </w:numPr>
+      </w:pPr>
+      <w:r>
+        <w:t>Buiding_Frenger_Food_Court</w:t>
+      </w:r>
+    </w:p>
+    <w:p>
+      <w:pPr>
+        <w:pStyle w:val="ListParagraph"/>
+        <w:numPr>
+          <w:ilvl w:val="0"/>
+          <w:numId w:val="6"/>
+        </w:numPr>
+      </w:pPr>
+      <w:r>
+        <w:t>Building_Harold_Foreman_Engineering_Complex</w:t>
+      </w:r>
+    </w:p>
+    <w:p>
+      <w:pPr>
+        <w:pStyle w:val="ListParagraph"/>
+        <w:numPr>
+          <w:ilvl w:val="0"/>
+          <w:numId w:val="6"/>
+        </w:numPr>
+      </w:pPr>
+      <w:r>
+        <w:t>Building_Music_Center (this building is out from the walls)</w:t>
+      </w:r>
+    </w:p>
+    <w:p>
+      <w:pPr>
+        <w:pStyle w:val="ListParagraph"/>
+        <w:numPr>
+          <w:ilvl w:val="0"/>
+          <w:numId w:val="6"/>
+        </w:numPr>
+      </w:pPr>
+      <w:r>
+        <w:t>Building_NMSU_ICT</w:t>
+      </w:r>
+    </w:p>
+    <w:p>
+      <w:pPr>
+        <w:pStyle w:val="ListParagraph"/>
+        <w:numPr>
+          <w:ilvl w:val="0"/>
+          <w:numId w:val="6"/>
+        </w:numPr>
+      </w:pPr>
+      <w:r>
+        <w:t>Building_Rentfrow_Gymnasium (this building is out from the walls)</w:t>
+      </w:r>
+    </w:p>
+    <w:p>
+      <w:pPr>
+        <w:pStyle w:val="ListParagraph"/>
+        <w:numPr>
+          <w:ilvl w:val="0"/>
+          <w:numId w:val="6"/>
+        </w:numPr>
+      </w:pPr>
+      <w:r>
+        <w:t>Building_Regents_Row_Residence_Center (this is one of the buildings that is more affected)</w:t>
+      </w:r>
+    </w:p>
+    <w:p>
+      <w:pPr>
+        <w:pStyle w:val="ListParagraph"/>
+        <w:numPr>
+          <w:ilvl w:val="0"/>
+          <w:numId w:val="6"/>
+        </w:numPr>
+      </w:pPr>
+      <w:r>
+        <w:t>Building_Science_Hall (this is one of the buildings that is more affected)</w:t>
+      </w:r>
+    </w:p>
+    <w:p/>
+    <w:p>
+      <w:r>
+        <w:t>There is something important to note on mesh colliders:</w:t>
+      </w:r>
+    </w:p>
+    <w:p>
+      <w:r>
+        <w:lastRenderedPageBreak/>
+        <w:t>Faces in collision meshes are one-sided. This means objects can pass through them from one direction, but collide with them from the other.</w:t>
+      </w:r>
+      <w:r>
+        <w:t xml:space="preserve"> This may affect some character movements sometimes.</w:t>
+      </w:r>
+    </w:p>
+    <w:p/>
+    <w:p>
+      <w:pPr>
+        <w:pStyle w:val="Subtitle"/>
+      </w:pPr>
+      <w:bookmarkStart w:id="1" w:name="_Toc405443585"/>
+      <w:r>
+        <w:t xml:space="preserve">Collectable </w:t>
+      </w:r>
+      <w:r>
+        <w:t>Objects</w:t>
+      </w:r>
+      <w:bookmarkEnd w:id="1"/>
+    </w:p>
+    <w:p>
+      <w:pPr>
+        <w:outlineLvl w:val="0"/>
+      </w:pPr>
+      <w:r>
+        <w:rPr>
+          <w:i/>
+        </w:rPr>
+        <w:t>Classes related</w:t>
+      </w:r>
+      <w:r>
+        <w:rPr>
+          <w:i/>
+        </w:rPr>
+        <w:t xml:space="preserve"> to its functionality</w:t>
+      </w:r>
+      <w:r>
+        <w:rPr>
+          <w:i/>
+        </w:rPr>
+        <w:t>:</w:t>
+      </w:r>
+      <w:r>
+        <w:t xml:space="preserve"> </w:t>
+      </w:r>
+      <w:r>
+        <w:rPr>
+          <w:b/>
+        </w:rPr>
+        <w:t>objectsToCollect.cs, countObjects.cs</w:t>
+      </w:r>
+    </w:p>
+    <w:p>
+      <w:r>
+        <w:t xml:space="preserve">I imported 2 sets of assets </w:t>
+      </w:r>
+      <w:r>
+        <w:t xml:space="preserve">from the Unity assets store </w:t>
+      </w:r>
+      <w:r>
+        <w:t>for the collectible objects</w:t>
+      </w:r>
+      <w:r>
+        <w:t xml:space="preserve"> the folders are contain inside the Assets folder.</w:t>
+      </w:r>
+    </w:p>
+    <w:p>
+      <w:pPr>
+        <w:rPr>
+          <w:b/>
+        </w:rPr>
+      </w:pPr>
+      <w:r>
+        <w:rPr>
+          <w:b/>
+        </w:rPr>
+        <w:t>ClassRoom Stuff</w:t>
+      </w:r>
+    </w:p>
+    <w:p>
+      <w:pPr>
+        <w:rPr>
+          <w:b/>
+        </w:rPr>
+      </w:pPr>
+      <w:r>
+        <w:rPr>
+          <w:b/>
+        </w:rPr>
+        <w:t>HighDefinitionOfficeProps</w:t>
+      </w:r>
+    </w:p>
+    <w:p>
+      <w:pPr>
+        <w:rPr>
+          <w:b/>
+        </w:rPr>
+      </w:pPr>
+      <w:r>
+        <w:t xml:space="preserve">Once I placed some objects in the game I made them prefabs, for now the only two objects I have been working on is the </w:t>
+      </w:r>
+      <w:r>
+        <w:rPr>
+          <w:b/>
+        </w:rPr>
+        <w:t>chair</w:t>
+      </w:r>
+      <w:r>
+        <w:t xml:space="preserve"> and </w:t>
+      </w:r>
+      <w:r>
+        <w:rPr>
+          <w:b/>
+        </w:rPr>
+        <w:t>FolderOpen</w:t>
+      </w:r>
+    </w:p>
+    <w:p>
+      <w:pPr>
+        <w:rPr>
+          <w:b/>
+        </w:rPr>
+      </w:pPr>
+      <w:r>
+        <w:t>If you need to place a new object took the objects from the following folders</w:t>
+      </w:r>
+      <w:r>
+        <w:t xml:space="preserve"> and modify it as you</w:t>
+      </w:r>
+      <w:r>
+        <w:t>r desired size and position</w:t>
+      </w:r>
+      <w:r>
+        <w:t>:</w:t>
+      </w:r>
+    </w:p>
+    <w:p>
+      <w:pPr>
+        <w:rPr>
+          <w:b/>
+        </w:rPr>
+      </w:pPr>
+      <w:r>
+        <w:rPr>
+          <w:b/>
+        </w:rPr>
+        <w:t>ClassRoom Stuff--Meshes</w:t>
+      </w:r>
+    </w:p>
+    <w:p>
+      <w:pPr>
+        <w:rPr>
+          <w:b/>
+        </w:rPr>
+      </w:pPr>
+      <w:r>
+        <w:rPr>
+          <w:b/>
+        </w:rPr>
+        <w:t>HighDefinitionOfficeProps--Models</w:t>
+      </w:r>
+    </w:p>
+    <w:p>
+      <w:r>
+        <w:t xml:space="preserve">If these new objects are going to be used as collectable objects make sure to add them the </w:t>
+      </w:r>
+      <w:r>
+        <w:rPr>
+          <w:b/>
+        </w:rPr>
+        <w:t>objectsToCollect.cs</w:t>
+      </w:r>
+      <w:r>
+        <w:t xml:space="preserve"> scripts and check the </w:t>
+      </w:r>
+      <w:r>
+        <w:rPr>
+          <w:b/>
+        </w:rPr>
+        <w:t>IsTrigger</w:t>
+      </w:r>
+      <w:r>
+        <w:t xml:space="preserve"> option</w:t>
+      </w:r>
+      <w:r>
+        <w:t>.</w:t>
+      </w:r>
+    </w:p>
+    <w:p/>
+    <w:p>
+      <w:r>
+        <w:t xml:space="preserve">In the beginning of the level the top panel will display inside the magnifying icon named </w:t>
+      </w:r>
+      <w:r>
+        <w:rPr>
+          <w:b/>
+        </w:rPr>
+        <w:t>Clues</w:t>
+      </w:r>
+      <w:r>
+        <w:t xml:space="preserve"> the number of objects that need to be collected. The player collects an object by </w:t>
+      </w:r>
+      <w:r>
+        <w:rPr>
+          <w:b/>
+        </w:rPr>
+        <w:t>approaching and passing</w:t>
+      </w:r>
+      <w:r>
+        <w:t xml:space="preserve"> through it. If the object is correctly collected it will disappear from the game environment and the counter inside the clues icon will decrease by one.</w:t>
+      </w:r>
+    </w:p>
+    <w:p/>
+    <w:p>
+      <w:pPr>
+        <w:pStyle w:val="Subtitle"/>
+      </w:pPr>
+      <w:bookmarkStart w:id="2" w:name="_Toc405443586"/>
+      <w:r>
+        <w:t>T</w:t>
+      </w:r>
+      <w:r>
+        <w:t>ime</w:t>
+      </w:r>
+      <w:bookmarkEnd w:id="2"/>
+    </w:p>
+    <w:p>
+      <w:r>
+        <w:rPr>
+          <w:i/>
+        </w:rPr>
+        <w:t>Classes related</w:t>
+      </w:r>
+      <w:r>
+        <w:rPr>
+          <w:i/>
+        </w:rPr>
+        <w:t xml:space="preserve"> to its functionality</w:t>
+      </w:r>
+      <w:r>
+        <w:rPr>
+          <w:i/>
+        </w:rPr>
+        <w:t>:</w:t>
+      </w:r>
+      <w:r>
+        <w:t xml:space="preserve"> </w:t>
+      </w:r>
+      <w:r>
+        <w:rPr>
+          <w:b/>
+        </w:rPr>
+        <w:t>levelSpawner</w:t>
+      </w:r>
+      <w:r>
+        <w:rPr>
+          <w:b/>
+        </w:rPr>
+        <w:t>.cs</w:t>
+      </w:r>
+      <w:r>
+        <w:rPr>
+          <w:b/>
+        </w:rPr>
+        <w:t>, batteryControl.cs, droneBatteryControl.cs</w:t>
+      </w:r>
+    </w:p>
+    <w:p>
+      <w:r>
+        <w:t>For now every 60 seconds the same scene will be loaded and the character player will be placed in the same initial position with all the collectible objects from the beginning of the game.</w:t>
+      </w:r>
+    </w:p>
+    <w:p>
+      <w:r>
+        <w:t xml:space="preserve">As time passes the </w:t>
+      </w:r>
+      <w:r>
+        <w:rPr>
+          <w:b/>
+        </w:rPr>
+        <w:t>top panel</w:t>
+      </w:r>
+      <w:r>
+        <w:t xml:space="preserve"> displays the remaining </w:t>
+      </w:r>
+      <w:r>
+        <w:t>time and the battery icons show</w:t>
+      </w:r>
+      <w:r>
+        <w:t xml:space="preserve"> and simulates the percentage of one drone battery.</w:t>
+      </w:r>
+    </w:p>
+    <w:p>
+      <w:pPr>
+        <w:rPr>
+          <w:rStyle w:val="SubtleEmphasis"/>
+          <w:iCs w:val="0"/>
+          <w:color w:val="auto"/>
+        </w:rPr>
+      </w:pPr>
+      <w:r>
+        <w:t>When the time has finished, a new level (reload the same scene) will begin. The number of objects to collect will be reset to the initial number and all the icons in the</w:t>
+      </w:r>
+      <w:r>
+        <w:rPr>
+          <w:b/>
+        </w:rPr>
+        <w:t xml:space="preserve"> top panel</w:t>
+      </w:r>
+      <w:r>
+        <w:t xml:space="preserve"> will be reset to their initial state.</w:t>
+      </w:r>
+    </w:p>
+    <w:p>
+      <w:pPr>
+        <w:pStyle w:val="Heading2"/>
+        <w:rPr>
+          <w:rStyle w:val="SubtleEmphasis"/>
+          <w:b w:val="0"/>
+          <w:sz w:val="24"/>
+          <w:szCs w:val="24"/>
+        </w:rPr>
+      </w:pPr>
+      <w:bookmarkStart w:id="3" w:name="_Toc405443587"/>
+      <w:r>
+        <w:rPr>
+          <w:rStyle w:val="SubtleEmphasis"/>
+          <w:b w:val="0"/>
+          <w:sz w:val="24"/>
+          <w:szCs w:val="24"/>
+        </w:rPr>
+        <w:t>Drone battery</w:t>
+      </w:r>
+      <w:bookmarkEnd w:id="3"/>
+    </w:p>
+    <w:p>
+      <w:r>
+        <w:t xml:space="preserve">The drones also have a limited battery power simulated with a </w:t>
+      </w:r>
+      <w:r>
+        <w:rPr>
+          <w:b/>
+        </w:rPr>
+        <w:t>DroneH</w:t>
+      </w:r>
+      <w:r>
+        <w:rPr>
+          <w:b/>
+        </w:rPr>
+        <w:t>ealthBar</w:t>
+      </w:r>
+      <w:r>
+        <w:t xml:space="preserve"> object made out if two UI images </w:t>
+      </w:r>
+      <w:r>
+        <w:rPr>
+          <w:b/>
+        </w:rPr>
+        <w:t>HealthBG</w:t>
+      </w:r>
+      <w:r>
+        <w:t xml:space="preserve"> &amp; </w:t>
+      </w:r>
+      <w:r>
+        <w:rPr>
+          <w:b/>
+        </w:rPr>
+        <w:t>HealthBar</w:t>
+      </w:r>
+      <w:r>
+        <w:t xml:space="preserve">. The last one is a </w:t>
+      </w:r>
+      <w:r>
+        <w:rPr>
+          <w:b/>
+        </w:rPr>
+        <w:t>Filled image</w:t>
+      </w:r>
+      <w:r>
+        <w:t xml:space="preserve"> type with a WhiteSquare.jpg as a source image.</w:t>
+      </w:r>
+    </w:p>
+    <w:p/>
+    <w:p>
+      <w:pPr>
+        <w:pStyle w:val="Subtitle"/>
+      </w:pPr>
+      <w:bookmarkStart w:id="4" w:name="_Toc405443588"/>
+      <w:r>
+        <w:t>Dangerous terrain</w:t>
+      </w:r>
+      <w:bookmarkEnd w:id="4"/>
+    </w:p>
+    <w:p>
+      <w:r>
+        <w:rPr>
+          <w:i/>
+        </w:rPr>
+        <w:t>Classes related</w:t>
+      </w:r>
+      <w:r>
+        <w:rPr>
+          <w:i/>
+        </w:rPr>
+        <w:t xml:space="preserve"> to its functionality</w:t>
+      </w:r>
+      <w:r>
+        <w:rPr>
+          <w:i/>
+        </w:rPr>
+        <w:t>:</w:t>
+      </w:r>
+      <w:r>
+        <w:t xml:space="preserve"> </w:t>
+      </w:r>
+      <w:r>
+        <w:rPr>
+          <w:b/>
+        </w:rPr>
+        <w:t>dangerousZoneWarning</w:t>
+      </w:r>
+      <w:r>
+        <w:rPr>
+          <w:b/>
+        </w:rPr>
+        <w:t>.cs</w:t>
+      </w:r>
+    </w:p>
+    <w:p>
+      <w:r>
+        <w:t>Only 2 of the buildings are dangerous zones for now</w:t>
+      </w:r>
+      <w:r>
+        <w:t xml:space="preserve">. Whenever the player gets close to them the </w:t>
+      </w:r>
+      <w:r>
+        <w:rPr>
+          <w:b/>
+        </w:rPr>
+        <w:t>Dangerous</w:t>
+      </w:r>
+      <w:r>
+        <w:t xml:space="preserve"> icon will change in the top panel.</w:t>
+      </w:r>
+    </w:p>
+    <w:p>
+      <w:r>
+        <w:t xml:space="preserve">To make the collision detectable and trigger the warning sign, I added a sphere collider named </w:t>
+      </w:r>
+      <w:r>
+        <w:rPr>
+          <w:b/>
+        </w:rPr>
+        <w:t>DangerTigger</w:t>
+      </w:r>
+      <w:r>
+        <w:t xml:space="preserve"> to each of the </w:t>
+      </w:r>
+      <w:r>
+        <w:rPr>
+          <w:b/>
+        </w:rPr>
+        <w:t>nmsu_osm buildings</w:t>
+      </w:r>
+      <w:r>
+        <w:t xml:space="preserve"> that are dangerous terrains: </w:t>
+      </w:r>
+    </w:p>
+    <w:p>
+      <w:r>
+        <w:t>Building_Science_Hall</w:t>
+      </w:r>
+    </w:p>
+    <w:p>
+      <w:r>
+        <w:t>Building_Walden_Hall</w:t>
+      </w:r>
+    </w:p>
+    <w:p>
+      <w:r>
+        <w:t>If you want to add another building or structure make sure to add the following features for each of them:</w:t>
+      </w:r>
+    </w:p>
+    <w:p>
+      <w:pPr>
+        <w:pStyle w:val="ListParagraph"/>
+        <w:numPr>
+          <w:ilvl w:val="0"/>
+          <w:numId w:val="7"/>
+        </w:numPr>
+      </w:pPr>
+      <w:r>
+        <w:rPr>
+          <w:b/>
+        </w:rPr>
+        <w:t>MeshCollider</w:t>
+      </w:r>
+      <w:r>
+        <w:t xml:space="preserve"> checked as </w:t>
+      </w:r>
+      <w:r>
+        <w:rPr>
+          <w:b/>
+        </w:rPr>
+        <w:t>Convex</w:t>
+      </w:r>
+      <w:r>
+        <w:t xml:space="preserve"> and </w:t>
+      </w:r>
+      <w:r>
+        <w:rPr>
+          <w:b/>
+        </w:rPr>
+        <w:t>unchecked IsTrigger</w:t>
+      </w:r>
+    </w:p>
+    <w:p>
+      <w:pPr>
+        <w:pStyle w:val="ListParagraph"/>
+        <w:numPr>
+          <w:ilvl w:val="0"/>
+          <w:numId w:val="7"/>
+        </w:numPr>
+      </w:pPr>
+      <w:r>
+        <w:rPr>
+          <w:b/>
+        </w:rPr>
+        <w:t>SphereCollider</w:t>
+      </w:r>
+      <w:r>
+        <w:t xml:space="preserve"> checked as </w:t>
+      </w:r>
+      <w:r>
+        <w:rPr>
+          <w:b/>
+        </w:rPr>
+        <w:t>IsTrigger</w:t>
+      </w:r>
+      <w:r>
+        <w:t xml:space="preserve"> and add to this the </w:t>
+      </w:r>
+      <w:r>
+        <w:rPr>
+          <w:b/>
+        </w:rPr>
+        <w:t>dangerousZoneWarning.cs</w:t>
+      </w:r>
+      <w:r>
+        <w:t xml:space="preserve"> scr</w:t>
+      </w:r>
+      <w:r>
+        <w:t xml:space="preserve">ipt adding to </w:t>
+      </w:r>
+      <w:r>
+        <w:rPr>
+          <w:b/>
+        </w:rPr>
+        <w:t>sprite2change</w:t>
+      </w:r>
+      <w:r>
+        <w:t xml:space="preserve"> element in the inspector the</w:t>
+      </w:r>
+      <w:r>
+        <w:t xml:space="preserve"> </w:t>
+      </w:r>
+      <w:r>
+        <w:rPr>
+          <w:b/>
+        </w:rPr>
+        <w:t>D</w:t>
+      </w:r>
+      <w:r>
+        <w:rPr>
+          <w:b/>
+        </w:rPr>
+        <w:t>angerous</w:t>
+      </w:r>
+      <w:r>
+        <w:t xml:space="preserve"> image that is under </w:t>
+      </w:r>
+    </w:p>
+    <w:p>
+      <w:r>
+        <w:tab/>
+      </w:r>
+      <w:r>
+        <w:t>Assets</w:t>
+      </w:r>
+      <w:r>
+        <w:t>—StandardAssets—Icons folder.</w:t>
+      </w:r>
+    </w:p>
+    <w:p/>
+    <w:p>
+      <w:pPr>
+        <w:pStyle w:val="Subtitle"/>
+      </w:pPr>
+      <w:bookmarkStart w:id="5" w:name="_Toc405443589"/>
+      <w:r>
+        <w:t>Player</w:t>
+      </w:r>
+      <w:bookmarkEnd w:id="5"/>
+    </w:p>
+    <w:p>
+      <w:r>
+        <w:rPr>
+          <w:i/>
+        </w:rPr>
+        <w:t>Classes related</w:t>
+      </w:r>
+      <w:r>
+        <w:rPr>
+          <w:i/>
+        </w:rPr>
+        <w:t xml:space="preserve"> to its functionality</w:t>
+      </w:r>
+      <w:r>
+        <w:rPr>
+          <w:i/>
+        </w:rPr>
+        <w:t>:</w:t>
+      </w:r>
+      <w:r>
+        <w:t xml:space="preserve"> </w:t>
+      </w:r>
+      <w:r>
+        <w:rPr>
+          <w:b/>
+        </w:rPr>
+        <w:t>characterControl</w:t>
+      </w:r>
+      <w:r>
+        <w:rPr>
+          <w:b/>
+        </w:rPr>
+        <w:t>.cs</w:t>
+      </w:r>
+      <w:r>
+        <w:rPr>
+          <w:b/>
+        </w:rPr>
+        <w:t>, camMouseControl.cs</w:t>
+      </w:r>
+    </w:p>
+    <w:p>
       <w:r>
         <w:t xml:space="preserve">At the beginning of the game, the mouse cursor is invisible and disable. To enable it and get out from the game scene use the </w:t>
       </w:r>
@@ -45,14 +1638,12 @@
       <w:r>
         <w:t xml:space="preserve"> and the </w:t>
       </w:r>
-      <w:proofErr w:type="spellStart"/>
       <w:r>
         <w:rPr>
           <w:b/>
         </w:rPr>
         <w:t>RigidBody</w:t>
       </w:r>
-      <w:proofErr w:type="spellEnd"/>
       <w:r>
         <w:t xml:space="preserve"> to detect movement and collisions.</w:t>
       </w:r>
@@ -61,11 +1652,9 @@
       <w:r>
         <w:t xml:space="preserve">Make sure that for the Capsule Collider the following features are setup like this, if not the collider detection will not work as </w:t>
       </w:r>
-      <w:proofErr w:type="spellStart"/>
-      <w:r>
-        <w:t>spected</w:t>
-      </w:r>
-      <w:proofErr w:type="spellEnd"/>
+      <w:r>
+        <w:t>expected</w:t>
+      </w:r>
       <w:r>
         <w:t>:</w:t>
       </w:r>
@@ -78,13 +1667,8 @@
           <w:numId w:val="2"/>
         </w:numPr>
       </w:pPr>
-      <w:proofErr w:type="gramStart"/>
-      <w:r>
-        <w:t>radius</w:t>
-      </w:r>
-      <w:proofErr w:type="gramEnd"/>
-      <w:r>
-        <w:t xml:space="preserve"> = 1.0</w:t>
+      <w:r>
+        <w:t>radius = 1.0</w:t>
       </w:r>
     </w:p>
     <w:p>
@@ -95,13 +1679,8 @@
           <w:numId w:val="2"/>
         </w:numPr>
       </w:pPr>
-      <w:proofErr w:type="gramStart"/>
-      <w:r>
-        <w:t>height</w:t>
-      </w:r>
-      <w:proofErr w:type="gramEnd"/>
-      <w:r>
-        <w:t xml:space="preserve"> = 2.5</w:t>
+      <w:r>
+        <w:t>height = 2.5</w:t>
       </w:r>
     </w:p>
     <w:p>
@@ -121,7 +1700,6 @@
       <w:r>
         <w:t xml:space="preserve">The class </w:t>
       </w:r>
-      <w:proofErr w:type="spellStart"/>
       <w:r>
         <w:rPr>
           <w:b/>
@@ -134,7 +1712,6 @@
         </w:rPr>
         <w:t>Control.cs</w:t>
       </w:r>
-      <w:proofErr w:type="spellEnd"/>
       <w:r>
         <w:t xml:space="preserve"> handles the forward/backward left/right movement of the character.</w:t>
       </w:r>
@@ -158,22 +1735,18 @@
       <w:r>
         <w:t xml:space="preserve">The class </w:t>
       </w:r>
-      <w:proofErr w:type="spellStart"/>
       <w:r>
         <w:rPr>
           <w:b/>
         </w:rPr>
         <w:t>camMouseControl.cs</w:t>
       </w:r>
-      <w:proofErr w:type="spellEnd"/>
       <w:r>
         <w:t xml:space="preserve"> handles the camera movement guided by the mouse. The following variables have been tested with </w:t>
       </w:r>
-      <w:proofErr w:type="spellStart"/>
-      <w:r>
-        <w:t>differerent</w:t>
-      </w:r>
-      <w:proofErr w:type="spellEnd"/>
+      <w:r>
+        <w:t>different</w:t>
+      </w:r>
       <w:r>
         <w:t xml:space="preserve"> values and it seems that these are the best that fir the game:</w:t>
       </w:r>
@@ -186,13 +1759,8 @@
           <w:numId w:val="3"/>
         </w:numPr>
       </w:pPr>
-      <w:proofErr w:type="gramStart"/>
-      <w:r>
-        <w:t>sensitivity</w:t>
-      </w:r>
-      <w:proofErr w:type="gramEnd"/>
-      <w:r>
-        <w:t>=2.0</w:t>
+      <w:r>
+        <w:t>sensitivity=2.0</w:t>
       </w:r>
     </w:p>
     <w:p>
@@ -203,13 +1771,8 @@
           <w:numId w:val="3"/>
         </w:numPr>
       </w:pPr>
-      <w:proofErr w:type="gramStart"/>
-      <w:r>
-        <w:t>smoothing</w:t>
-      </w:r>
-      <w:proofErr w:type="gramEnd"/>
-      <w:r>
-        <w:t>=1.0</w:t>
+      <w:r>
+        <w:t>smoothing=1.0</w:t>
       </w:r>
     </w:p>
     <w:p>
@@ -219,24 +1782,64 @@
     </w:p>
     <w:p>
       <w:r>
-        <w:t xml:space="preserve">For all buildings </w:t>
-      </w:r>
-      <w:r>
-        <w:t xml:space="preserve">on </w:t>
-      </w:r>
-      <w:proofErr w:type="spellStart"/>
-      <w:r>
-        <w:rPr>
-          <w:b/>
-        </w:rPr>
-        <w:t>nmsu_osm</w:t>
-      </w:r>
-      <w:proofErr w:type="spellEnd"/>
+        <w:t xml:space="preserve">To handle the Dangerous Zones detection use a sphere collider that covers the dangerous building </w:t>
+      </w:r>
+      <w:r>
+        <w:t>or area and check the option</w:t>
+      </w:r>
       <w:r>
         <w:t xml:space="preserve"> </w:t>
       </w:r>
       <w:r>
-        <w:t>make sure that:</w:t>
+        <w:rPr>
+          <w:b/>
+        </w:rPr>
+        <w:t>Is Trigger</w:t>
+      </w:r>
+      <w:r>
+        <w:t>. For every sp</w:t>
+      </w:r>
+      <w:r>
+        <w:t>here collider attach</w:t>
+      </w:r>
+      <w:r>
+        <w:t xml:space="preserve"> the </w:t>
+      </w:r>
+      <w:r>
+        <w:rPr>
+          <w:b/>
+        </w:rPr>
+        <w:t>dangerousZoneWarning.cs</w:t>
+      </w:r>
+      <w:r>
+        <w:t xml:space="preserve"> scrip</w:t>
+      </w:r>
+      <w:r>
+        <w:t>t</w:t>
+      </w:r>
+      <w:r>
+        <w:t xml:space="preserve"> that handles the changing icon of the top menu.</w:t>
+      </w:r>
+    </w:p>
+    <w:p/>
+    <w:p>
+      <w:pPr>
+        <w:pStyle w:val="Subtitle"/>
+      </w:pPr>
+      <w:bookmarkStart w:id="6" w:name="_Toc405443590"/>
+      <w:r>
+        <w:t>TopPanel &amp; EventSystem</w:t>
+      </w:r>
+      <w:bookmarkEnd w:id="6"/>
+    </w:p>
+    <w:p>
+      <w:r>
+        <w:t>The top panel is an UI Canvas that is Render Mode as Screen Space – Overlay</w:t>
+      </w:r>
+    </w:p>
+    <w:p>
+      <w:r>
+        <w:t>If you need to add one more icon such as an UI Image or UI Text make sure:</w:t>
       </w:r>
     </w:p>
     <w:p>
@@ -244,16 +1847,20 @@
         <w:pStyle w:val="ListParagraph"/>
         <w:numPr>
           <w:ilvl w:val="0"/>
-          <w:numId w:val="5"/>
+          <w:numId w:val="8"/>
         </w:numPr>
       </w:pPr>
-      <w:proofErr w:type="gramStart"/>
-      <w:r>
-        <w:t>have</w:t>
-      </w:r>
-      <w:proofErr w:type="gramEnd"/>
-      <w:r>
-        <w:t xml:space="preserve"> Tag as Building</w:t>
+      <w:r>
+        <w:t xml:space="preserve">the </w:t>
+      </w:r>
+      <w:r>
+        <w:rPr>
+          <w:b/>
+        </w:rPr>
+        <w:t>Anchor presets</w:t>
+      </w:r>
+      <w:r>
+        <w:t xml:space="preserve"> are set to bottom-stretch</w:t>
       </w:r>
     </w:p>
     <w:p>
@@ -261,16 +1868,70 @@
         <w:pStyle w:val="ListParagraph"/>
         <w:numPr>
           <w:ilvl w:val="0"/>
-          <w:numId w:val="1"/>
+          <w:numId w:val="8"/>
         </w:numPr>
       </w:pPr>
-      <w:proofErr w:type="gramStart"/>
-      <w:r>
-        <w:t>have</w:t>
-      </w:r>
-      <w:proofErr w:type="gramEnd"/>
-      <w:r>
-        <w:t xml:space="preserve"> a mesh collider</w:t>
+      <w:r>
+        <w:t xml:space="preserve">the </w:t>
+      </w:r>
+      <w:r>
+        <w:rPr>
+          <w:b/>
+        </w:rPr>
+        <w:t>source image</w:t>
+      </w:r>
+      <w:r>
+        <w:t xml:space="preserve"> has been formatted as following</w:t>
+      </w:r>
+      <w:r>
+        <w:t xml:space="preserve"> </w:t>
+      </w:r>
+    </w:p>
+    <w:p>
+      <w:r>
+        <w:t xml:space="preserve">For </w:t>
+      </w:r>
+      <w:r>
+        <w:rPr>
+          <w:b/>
+        </w:rPr>
+        <w:t>all</w:t>
+      </w:r>
+      <w:r>
+        <w:rPr>
+          <w:b/>
+        </w:rPr>
+        <w:t xml:space="preserve"> and any</w:t>
+      </w:r>
+      <w:r>
+        <w:rPr>
+          <w:b/>
+        </w:rPr>
+        <w:t xml:space="preserve"> png</w:t>
+      </w:r>
+      <w:r>
+        <w:t xml:space="preserve"> images that are going to be used as icons make sure to change the features for:</w:t>
+      </w:r>
+    </w:p>
+    <w:p>
+      <w:r>
+        <w:t>Texture type: Sprite (2D and UI)</w:t>
+      </w:r>
+    </w:p>
+    <w:p>
+      <w:r>
+        <w:t>Uncheck: Generate Mip Maps</w:t>
+      </w:r>
+    </w:p>
+    <w:p>
+      <w:r>
+        <w:t>Max Size: Preferable to be 512</w:t>
+      </w:r>
+    </w:p>
+    <w:p/>
+    <w:p>
+      <w:r>
+        <w:t>The EventSystem object is an empty Game Object that handles some of the events of the game.</w:t>
       </w:r>
     </w:p>
     <w:p>
@@ -278,27 +1939,17 @@
         <w:pStyle w:val="ListParagraph"/>
         <w:numPr>
           <w:ilvl w:val="0"/>
-          <w:numId w:val="1"/>
+          <w:numId w:val="9"/>
         </w:numPr>
       </w:pPr>
-      <w:proofErr w:type="gramStart"/>
-      <w:r>
-        <w:t>the</w:t>
-      </w:r>
-      <w:proofErr w:type="gramEnd"/>
-      <w:r>
-        <w:t xml:space="preserve"> convex option is checked</w:t>
-      </w:r>
-    </w:p>
-    <w:p>
-      <w:r>
-        <w:t xml:space="preserve">Because the mesh collider cannot be edited, some buildings that have a variant side shape make take a rectangle collider, thus not having access even when </w:t>
-      </w:r>
-      <w:r>
-        <w:t>it looks like a hallway. Some of</w:t>
-      </w:r>
-      <w:r>
-        <w:t xml:space="preserve"> these buildings are:</w:t>
+      <w:r>
+        <w:rPr>
+          <w:b/>
+        </w:rPr>
+        <w:t>countObjects</w:t>
+      </w:r>
+      <w:r>
+        <w:t xml:space="preserve"> (updating the number of objects that are collected)</w:t>
       </w:r>
     </w:p>
     <w:p>
@@ -306,238 +1957,162 @@
         <w:pStyle w:val="ListParagraph"/>
         <w:numPr>
           <w:ilvl w:val="0"/>
-          <w:numId w:val="6"/>
+          <w:numId w:val="9"/>
         </w:numPr>
       </w:pPr>
-      <w:proofErr w:type="spellStart"/>
-      <w:r>
-        <w:t>Building_Jett_Hall</w:t>
-      </w:r>
-      <w:proofErr w:type="spellEnd"/>
+      <w:r>
+        <w:rPr>
+          <w:b/>
+        </w:rPr>
+        <w:t>levelSpawner</w:t>
+      </w:r>
+      <w:r>
+        <w:t xml:space="preserve"> (time management and reloading the scene as time finishes)</w:t>
+      </w:r>
     </w:p>
     <w:p>
       <w:pPr>
         <w:pStyle w:val="ListParagraph"/>
         <w:numPr>
           <w:ilvl w:val="0"/>
-          <w:numId w:val="6"/>
+          <w:numId w:val="9"/>
         </w:numPr>
       </w:pPr>
-      <w:proofErr w:type="spellStart"/>
-      <w:r>
-        <w:t>Buiding_Frenger_Food_Court</w:t>
-      </w:r>
-      <w:proofErr w:type="spellEnd"/>
-    </w:p>
-    <w:p>
-      <w:pPr>
-        <w:pStyle w:val="ListParagraph"/>
-        <w:numPr>
-          <w:ilvl w:val="0"/>
-          <w:numId w:val="6"/>
-        </w:numPr>
-      </w:pPr>
-      <w:proofErr w:type="spellStart"/>
-      <w:r>
-        <w:t>Building_Harold_Foreman_Engineering_Complex</w:t>
-      </w:r>
-      <w:proofErr w:type="spellEnd"/>
-    </w:p>
-    <w:p>
-      <w:pPr>
-        <w:pStyle w:val="ListParagraph"/>
-        <w:numPr>
-          <w:ilvl w:val="0"/>
-          <w:numId w:val="6"/>
-        </w:numPr>
-      </w:pPr>
-      <w:proofErr w:type="spellStart"/>
-      <w:r>
-        <w:t>Building_Music_Center</w:t>
-      </w:r>
-      <w:proofErr w:type="spellEnd"/>
-      <w:r>
-        <w:t xml:space="preserve"> (this building is out from the walls)</w:t>
-      </w:r>
-    </w:p>
-    <w:p>
-      <w:pPr>
-        <w:pStyle w:val="ListParagraph"/>
-        <w:numPr>
-          <w:ilvl w:val="0"/>
-          <w:numId w:val="6"/>
-        </w:numPr>
-      </w:pPr>
-      <w:proofErr w:type="spellStart"/>
-      <w:r>
-        <w:t>Building_NMSU_ICT</w:t>
-      </w:r>
-      <w:proofErr w:type="spellEnd"/>
-    </w:p>
-    <w:p>
-      <w:pPr>
-        <w:pStyle w:val="ListParagraph"/>
-        <w:numPr>
-          <w:ilvl w:val="0"/>
-          <w:numId w:val="6"/>
-        </w:numPr>
-      </w:pPr>
-      <w:proofErr w:type="spellStart"/>
-      <w:r>
-        <w:t>Building_Rentfrow_Gymnasium</w:t>
-      </w:r>
-      <w:proofErr w:type="spellEnd"/>
-      <w:r>
-        <w:t xml:space="preserve"> (this building is out from the walls)</w:t>
-      </w:r>
-    </w:p>
-    <w:p>
-      <w:pPr>
-        <w:pStyle w:val="ListParagraph"/>
-        <w:numPr>
-          <w:ilvl w:val="0"/>
-          <w:numId w:val="6"/>
-        </w:numPr>
-      </w:pPr>
-      <w:proofErr w:type="spellStart"/>
-      <w:r>
-        <w:t>Building_Regents_Row_Residence_Center</w:t>
-      </w:r>
-      <w:proofErr w:type="spellEnd"/>
-      <w:r>
-        <w:t xml:space="preserve"> (this is </w:t>
-      </w:r>
-      <w:r>
-        <w:t xml:space="preserve">one of </w:t>
-      </w:r>
-      <w:r>
-        <w:t>the building</w:t>
-      </w:r>
-      <w:r>
-        <w:t>s</w:t>
-      </w:r>
-      <w:r>
-        <w:t xml:space="preserve"> that is more affected)</w:t>
-      </w:r>
-    </w:p>
-    <w:p>
-      <w:pPr>
-        <w:pStyle w:val="ListParagraph"/>
-        <w:numPr>
-          <w:ilvl w:val="0"/>
-          <w:numId w:val="6"/>
-        </w:numPr>
-      </w:pPr>
-      <w:proofErr w:type="spellStart"/>
-      <w:r>
-        <w:t>Building_Science_Hall</w:t>
-      </w:r>
-      <w:proofErr w:type="spellEnd"/>
-      <w:r>
-        <w:t xml:space="preserve"> (this is one of the buildings that is more affected)</w:t>
+      <w:r>
+        <w:rPr>
+          <w:b/>
+        </w:rPr>
+        <w:t>batteryControl</w:t>
+      </w:r>
+      <w:r>
+        <w:t xml:space="preserve"> (changing colors as battery gets depleted)</w:t>
       </w:r>
     </w:p>
     <w:p/>
     <w:p>
-      <w:r>
-        <w:t>There is something important to note on mesh colliders:</w:t>
-      </w:r>
-    </w:p>
-    <w:p>
-      <w:r>
-        <w:t>Faces in collision meshes are one-sided. This means objects can pass through them from one direction, but collide with them from the other.</w:t>
-      </w:r>
-      <w:r>
-        <w:t xml:space="preserve"> This may affect some character movements sometimes.</w:t>
-      </w:r>
-    </w:p>
-    <w:p/>
-    <w:p>
-      <w:r>
-        <w:t xml:space="preserve">For all the </w:t>
-      </w:r>
-      <w:proofErr w:type="spellStart"/>
-      <w:r>
-        <w:t>png</w:t>
-      </w:r>
-      <w:proofErr w:type="spellEnd"/>
-      <w:r>
-        <w:t xml:space="preserve"> images that are going to be used as icons make sure to change the features for:</w:t>
-      </w:r>
-    </w:p>
-    <w:p>
-      <w:r>
-        <w:lastRenderedPageBreak/>
-        <w:t>Texture type: Sprite (2D and UI)</w:t>
-      </w:r>
-    </w:p>
-    <w:p>
-      <w:r>
-        <w:t xml:space="preserve">Uncheck: Generate </w:t>
-      </w:r>
-      <w:proofErr w:type="spellStart"/>
-      <w:r>
-        <w:t>Mip</w:t>
-      </w:r>
-      <w:proofErr w:type="spellEnd"/>
-      <w:r>
-        <w:t xml:space="preserve"> Maps</w:t>
-      </w:r>
-    </w:p>
-    <w:p>
-      <w:r>
-        <w:t>Max Size: Preferable to be 512</w:t>
-      </w:r>
-    </w:p>
-    <w:p/>
-    <w:p>
-      <w:r>
-        <w:t xml:space="preserve">To handle the Dangerous Zones detection use a sphere collider that covers the dangerous building </w:t>
-      </w:r>
-      <w:r>
-        <w:t>or area and check the option</w:t>
-      </w:r>
-      <w:r>
-        <w:t xml:space="preserve"> </w:t>
-      </w:r>
-      <w:r>
-        <w:rPr>
-          <w:b/>
-        </w:rPr>
-        <w:t>Is Trigger</w:t>
-      </w:r>
-      <w:r>
-        <w:t>. For every sp</w:t>
-      </w:r>
-      <w:r>
-        <w:t>here collider attach</w:t>
-      </w:r>
-      <w:r>
-        <w:t xml:space="preserve"> the </w:t>
-      </w:r>
-      <w:proofErr w:type="spellStart"/>
-      <w:r>
-        <w:rPr>
-          <w:b/>
-        </w:rPr>
-        <w:t>dangerousZoneWarning.cs</w:t>
-      </w:r>
-      <w:proofErr w:type="spellEnd"/>
-      <w:r>
-        <w:t xml:space="preserve"> scrip</w:t>
-      </w:r>
-      <w:r>
-        <w:t>t</w:t>
-      </w:r>
-      <w:r>
-        <w:t xml:space="preserve"> that handles the changing icon of the top menu.</w:t>
-      </w:r>
-    </w:p>
-    <w:p>
-      <w:bookmarkStart w:id="0" w:name="_GoBack"/>
-      <w:bookmarkEnd w:id="0"/>
+      <w:pPr>
+        <w:pStyle w:val="Subtitle"/>
+      </w:pPr>
+      <w:bookmarkStart w:id="7" w:name="_Toc405443591"/>
+      <w:r>
+        <w:t>Needs future work</w:t>
+      </w:r>
+      <w:bookmarkEnd w:id="7"/>
+    </w:p>
+    <w:p>
+      <w:pPr>
+        <w:pStyle w:val="Heading2"/>
+        <w:rPr>
+          <w:rStyle w:val="SubtleEmphasis"/>
+          <w:b w:val="0"/>
+          <w:i/>
+          <w:sz w:val="24"/>
+          <w:szCs w:val="24"/>
+        </w:rPr>
+      </w:pPr>
+      <w:bookmarkStart w:id="8" w:name="_Toc405443592"/>
+      <w:r>
+        <w:rPr>
+          <w:rStyle w:val="SubtleEmphasis"/>
+          <w:b w:val="0"/>
+          <w:i/>
+          <w:sz w:val="24"/>
+          <w:szCs w:val="24"/>
+        </w:rPr>
+        <w:t>Dangerous terrain</w:t>
+      </w:r>
+      <w:bookmarkEnd w:id="8"/>
+    </w:p>
+    <w:p>
+      <w:r>
+        <w:t xml:space="preserve">Certain parts of terrain are dangerous and can detected remotely by the drones. </w:t>
+      </w:r>
+    </w:p>
+    <w:p>
+      <w:pPr>
+        <w:rPr>
+          <w:i/>
+        </w:rPr>
+      </w:pPr>
+      <w:r>
+        <w:rPr>
+          <w:i/>
+        </w:rPr>
+        <w:t>dangerous to the player</w:t>
+      </w:r>
+    </w:p>
+    <w:p>
+      <w:r>
+        <w:t xml:space="preserve">If a player spends time in a dangerous area, time is deducted; </w:t>
+      </w:r>
+    </w:p>
+    <w:p>
+      <w:pPr>
+        <w:rPr>
+          <w:i/>
+        </w:rPr>
+      </w:pPr>
+      <w:r>
+        <w:rPr>
+          <w:i/>
+        </w:rPr>
+        <w:t>dangerous to the drone</w:t>
+      </w:r>
+    </w:p>
+    <w:p>
+      <w:r>
+        <w:t>if a drone spends time in a dangerous area, the drone loses battery faster.</w:t>
+      </w:r>
+    </w:p>
+    <w:p>
+      <w:pPr>
+        <w:pStyle w:val="Heading2"/>
+        <w:rPr>
+          <w:rStyle w:val="SubtleEmphasis"/>
+          <w:b w:val="0"/>
+          <w:i/>
+          <w:sz w:val="24"/>
+          <w:szCs w:val="24"/>
+        </w:rPr>
+      </w:pPr>
+      <w:bookmarkStart w:id="9" w:name="_Toc405443593"/>
+      <w:r>
+        <w:rPr>
+          <w:rStyle w:val="SubtleEmphasis"/>
+          <w:b w:val="0"/>
+          <w:i/>
+          <w:sz w:val="24"/>
+          <w:szCs w:val="24"/>
+        </w:rPr>
+        <w:t>Clues</w:t>
+      </w:r>
+      <w:bookmarkEnd w:id="9"/>
+    </w:p>
+    <w:p>
+      <w:r>
+        <w:t xml:space="preserve">Clues are a part of the address for the structure with the hidden object; </w:t>
+      </w:r>
+    </w:p>
+    <w:p>
+      <w:r>
+        <w:t xml:space="preserve">clues may be hidden inside a structure (accessible only to the player) </w:t>
+      </w:r>
+    </w:p>
+    <w:p>
+      <w:r>
+        <w:t>clues may be hidden on top (accessible only to the drones)</w:t>
+      </w:r>
+    </w:p>
+    <w:p>
+      <w:r>
+        <w:t>Once 4 unique clues are assembled, the player can use that information to identify the correct structure.</w:t>
+      </w:r>
+      <w:bookmarkStart w:id="10" w:name="_GoBack"/>
+      <w:bookmarkEnd w:id="10"/>
     </w:p>
     <w:sectPr>
+      <w:footerReference w:type="even" r:id="rId8"/>
+      <w:footerReference w:type="default" r:id="rId9"/>
       <w:pgSz w:w="12240" w:h="15840"/>
       <w:pgMar w:top="1440" w:right="1800" w:bottom="1440" w:left="1800" w:header="720" w:footer="720" w:gutter="0"/>
       <w:cols w:space="720"/>
@@ -547,6 +2122,133 @@
 </w:document>
 </file>
 
+<file path=word/endnotes.xml><?xml version="1.0" encoding="utf-8"?>
+<w:endnotes xmlns:wpc="http://schemas.microsoft.com/office/word/2010/wordprocessingCanvas" xmlns:mo="http://schemas.microsoft.com/office/mac/office/2008/main" xmlns:mc="http://schemas.openxmlformats.org/markup-compatibility/2006" xmlns:mv="urn:schemas-microsoft-com:mac:vml" xmlns:o="urn:schemas-microsoft-com:office:office" xmlns:r="http://schemas.openxmlformats.org/officeDocument/2006/relationships" xmlns:m="http://schemas.openxmlformats.org/officeDocument/2006/math" xmlns:v="urn:schemas-microsoft-com:vml" xmlns:wp14="http://schemas.microsoft.com/office/word/2010/wordprocessingDrawing" xmlns:wp="http://schemas.openxmlformats.org/drawingml/2006/wordprocessingDrawing" xmlns:w10="urn:schemas-microsoft-com:office:word" xmlns:w="http://schemas.openxmlformats.org/wordprocessingml/2006/main" xmlns:w14="http://schemas.microsoft.com/office/word/2010/wordml" xmlns:wpg="http://schemas.microsoft.com/office/word/2010/wordprocessingGroup" xmlns:wpi="http://schemas.microsoft.com/office/word/2010/wordprocessingInk" xmlns:wne="http://schemas.microsoft.com/office/word/2006/wordml" xmlns:wps="http://schemas.microsoft.com/office/word/2010/wordprocessingShape" mc:Ignorable="w14 wp14">
+  <w:endnote w:type="separator" w:id="-1">
+    <w:p>
+      <w:r>
+        <w:separator/>
+      </w:r>
+    </w:p>
+  </w:endnote>
+  <w:endnote w:type="continuationSeparator" w:id="0">
+    <w:p>
+      <w:r>
+        <w:continuationSeparator/>
+      </w:r>
+    </w:p>
+  </w:endnote>
+</w:endnotes>
+</file>
+
+<file path=word/footer1.xml><?xml version="1.0" encoding="utf-8"?>
+<w:ftr xmlns:wpc="http://schemas.microsoft.com/office/word/2010/wordprocessingCanvas" xmlns:mo="http://schemas.microsoft.com/office/mac/office/2008/main" xmlns:mc="http://schemas.openxmlformats.org/markup-compatibility/2006" xmlns:mv="urn:schemas-microsoft-com:mac:vml" xmlns:o="urn:schemas-microsoft-com:office:office" xmlns:r="http://schemas.openxmlformats.org/officeDocument/2006/relationships" xmlns:m="http://schemas.openxmlformats.org/officeDocument/2006/math" xmlns:v="urn:schemas-microsoft-com:vml" xmlns:wp14="http://schemas.microsoft.com/office/word/2010/wordprocessingDrawing" xmlns:wp="http://schemas.openxmlformats.org/drawingml/2006/wordprocessingDrawing" xmlns:w10="urn:schemas-microsoft-com:office:word" xmlns:w="http://schemas.openxmlformats.org/wordprocessingml/2006/main" xmlns:w14="http://schemas.microsoft.com/office/word/2010/wordml" xmlns:wpg="http://schemas.microsoft.com/office/word/2010/wordprocessingGroup" xmlns:wpi="http://schemas.microsoft.com/office/word/2010/wordprocessingInk" xmlns:wne="http://schemas.microsoft.com/office/word/2006/wordml" xmlns:wps="http://schemas.microsoft.com/office/word/2010/wordprocessingShape" mc:Ignorable="w14 wp14">
+  <w:p>
+    <w:pPr>
+      <w:pStyle w:val="Footer"/>
+      <w:framePr w:wrap="around" w:vAnchor="text" w:hAnchor="margin" w:xAlign="right" w:y="1"/>
+      <w:rPr>
+        <w:rStyle w:val="PageNumber"/>
+      </w:rPr>
+    </w:pPr>
+    <w:r>
+      <w:rPr>
+        <w:rStyle w:val="PageNumber"/>
+      </w:rPr>
+      <w:fldChar w:fldCharType="begin"/>
+    </w:r>
+    <w:r>
+      <w:rPr>
+        <w:rStyle w:val="PageNumber"/>
+      </w:rPr>
+      <w:instrText xml:space="preserve">PAGE  </w:instrText>
+    </w:r>
+    <w:r>
+      <w:rPr>
+        <w:rStyle w:val="PageNumber"/>
+      </w:rPr>
+      <w:fldChar w:fldCharType="end"/>
+    </w:r>
+  </w:p>
+  <w:p>
+    <w:pPr>
+      <w:pStyle w:val="Footer"/>
+      <w:ind w:right="360"/>
+    </w:pPr>
+  </w:p>
+</w:ftr>
+</file>
+
+<file path=word/footer2.xml><?xml version="1.0" encoding="utf-8"?>
+<w:ftr xmlns:wpc="http://schemas.microsoft.com/office/word/2010/wordprocessingCanvas" xmlns:mo="http://schemas.microsoft.com/office/mac/office/2008/main" xmlns:mc="http://schemas.openxmlformats.org/markup-compatibility/2006" xmlns:mv="urn:schemas-microsoft-com:mac:vml" xmlns:o="urn:schemas-microsoft-com:office:office" xmlns:r="http://schemas.openxmlformats.org/officeDocument/2006/relationships" xmlns:m="http://schemas.openxmlformats.org/officeDocument/2006/math" xmlns:v="urn:schemas-microsoft-com:vml" xmlns:wp14="http://schemas.microsoft.com/office/word/2010/wordprocessingDrawing" xmlns:wp="http://schemas.openxmlformats.org/drawingml/2006/wordprocessingDrawing" xmlns:w10="urn:schemas-microsoft-com:office:word" xmlns:w="http://schemas.openxmlformats.org/wordprocessingml/2006/main" xmlns:w14="http://schemas.microsoft.com/office/word/2010/wordml" xmlns:wpg="http://schemas.microsoft.com/office/word/2010/wordprocessingGroup" xmlns:wpi="http://schemas.microsoft.com/office/word/2010/wordprocessingInk" xmlns:wne="http://schemas.microsoft.com/office/word/2006/wordml" xmlns:wps="http://schemas.microsoft.com/office/word/2010/wordprocessingShape" mc:Ignorable="w14 wp14">
+  <w:p>
+    <w:pPr>
+      <w:pStyle w:val="Footer"/>
+      <w:framePr w:wrap="around" w:vAnchor="text" w:hAnchor="margin" w:xAlign="right" w:y="1"/>
+      <w:rPr>
+        <w:rStyle w:val="PageNumber"/>
+      </w:rPr>
+    </w:pPr>
+    <w:r>
+      <w:rPr>
+        <w:rStyle w:val="PageNumber"/>
+      </w:rPr>
+      <w:fldChar w:fldCharType="begin"/>
+    </w:r>
+    <w:r>
+      <w:rPr>
+        <w:rStyle w:val="PageNumber"/>
+      </w:rPr>
+      <w:instrText xml:space="preserve">PAGE  </w:instrText>
+    </w:r>
+    <w:r>
+      <w:rPr>
+        <w:rStyle w:val="PageNumber"/>
+      </w:rPr>
+      <w:fldChar w:fldCharType="separate"/>
+    </w:r>
+    <w:r>
+      <w:rPr>
+        <w:rStyle w:val="PageNumber"/>
+        <w:noProof/>
+      </w:rPr>
+      <w:t>1</w:t>
+    </w:r>
+    <w:r>
+      <w:rPr>
+        <w:rStyle w:val="PageNumber"/>
+      </w:rPr>
+      <w:fldChar w:fldCharType="end"/>
+    </w:r>
+  </w:p>
+  <w:p>
+    <w:pPr>
+      <w:pStyle w:val="Footer"/>
+      <w:ind w:right="360"/>
+    </w:pPr>
+  </w:p>
+</w:ftr>
+</file>
+
+<file path=word/footnotes.xml><?xml version="1.0" encoding="utf-8"?>
+<w:footnotes xmlns:wpc="http://schemas.microsoft.com/office/word/2010/wordprocessingCanvas" xmlns:mo="http://schemas.microsoft.com/office/mac/office/2008/main" xmlns:mc="http://schemas.openxmlformats.org/markup-compatibility/2006" xmlns:mv="urn:schemas-microsoft-com:mac:vml" xmlns:o="urn:schemas-microsoft-com:office:office" xmlns:r="http://schemas.openxmlformats.org/officeDocument/2006/relationships" xmlns:m="http://schemas.openxmlformats.org/officeDocument/2006/math" xmlns:v="urn:schemas-microsoft-com:vml" xmlns:wp14="http://schemas.microsoft.com/office/word/2010/wordprocessingDrawing" xmlns:wp="http://schemas.openxmlformats.org/drawingml/2006/wordprocessingDrawing" xmlns:w10="urn:schemas-microsoft-com:office:word" xmlns:w="http://schemas.openxmlformats.org/wordprocessingml/2006/main" xmlns:w14="http://schemas.microsoft.com/office/word/2010/wordml" xmlns:wpg="http://schemas.microsoft.com/office/word/2010/wordprocessingGroup" xmlns:wpi="http://schemas.microsoft.com/office/word/2010/wordprocessingInk" xmlns:wne="http://schemas.microsoft.com/office/word/2006/wordml" xmlns:wps="http://schemas.microsoft.com/office/word/2010/wordprocessingShape" mc:Ignorable="w14 wp14">
+  <w:footnote w:type="separator" w:id="-1">
+    <w:p>
+      <w:r>
+        <w:separator/>
+      </w:r>
+    </w:p>
+  </w:footnote>
+  <w:footnote w:type="continuationSeparator" w:id="0">
+    <w:p>
+      <w:r>
+        <w:continuationSeparator/>
+      </w:r>
+    </w:p>
+  </w:footnote>
+</w:footnotes>
+</file>
+
 <file path=word/numbering.xml><?xml version="1.0" encoding="utf-8"?>
 <w:numbering xmlns:wpc="http://schemas.microsoft.com/office/word/2010/wordprocessingCanvas" xmlns:mo="http://schemas.microsoft.com/office/mac/office/2008/main" xmlns:mc="http://schemas.openxmlformats.org/markup-compatibility/2006" xmlns:mv="urn:schemas-microsoft-com:mac:vml" xmlns:o="urn:schemas-microsoft-com:office:office" xmlns:r="http://schemas.openxmlformats.org/officeDocument/2006/relationships" xmlns:m="http://schemas.openxmlformats.org/officeDocument/2006/math" xmlns:v="urn:schemas-microsoft-com:vml" xmlns:wp14="http://schemas.microsoft.com/office/word/2010/wordprocessingDrawing" xmlns:wp="http://schemas.openxmlformats.org/drawingml/2006/wordprocessingDrawing" xmlns:w10="urn:schemas-microsoft-com:office:word" xmlns:w="http://schemas.openxmlformats.org/wordprocessingml/2006/main" xmlns:w14="http://schemas.microsoft.com/office/word/2010/wordml" xmlns:wpg="http://schemas.microsoft.com/office/word/2010/wordprocessingGroup" xmlns:wpi="http://schemas.microsoft.com/office/word/2010/wordprocessingInk" xmlns:wne="http://schemas.microsoft.com/office/word/2006/wordml" xmlns:wps="http://schemas.microsoft.com/office/word/2010/wordprocessingShape" mc:Ignorable="w14 wp14">
   <w:abstractNum w:abstractNumId="0">
@@ -663,6 +2365,119 @@
     </w:lvl>
   </w:abstractNum>
   <w:abstractNum w:abstractNumId="1">
+    <w:nsid w:val="1086218D"/>
+    <w:multiLevelType w:val="hybridMultilevel"/>
+    <w:tmpl w:val="94E49BAA"/>
+    <w:lvl w:ilvl="0" w:tplc="04090001">
+      <w:start w:val="1"/>
+      <w:numFmt w:val="bullet"/>
+      <w:lvlText w:val=""/>
+      <w:lvlJc w:val="left"/>
+      <w:pPr>
+        <w:ind w:left="720" w:hanging="360"/>
+      </w:pPr>
+      <w:rPr>
+        <w:rFonts w:ascii="Symbol" w:hAnsi="Symbol" w:hint="default"/>
+      </w:rPr>
+    </w:lvl>
+    <w:lvl w:ilvl="1" w:tplc="04090003" w:tentative="1">
+      <w:start w:val="1"/>
+      <w:numFmt w:val="bullet"/>
+      <w:lvlText w:val="o"/>
+      <w:lvlJc w:val="left"/>
+      <w:pPr>
+        <w:ind w:left="1440" w:hanging="360"/>
+      </w:pPr>
+      <w:rPr>
+        <w:rFonts w:ascii="Courier New" w:hAnsi="Courier New" w:hint="default"/>
+      </w:rPr>
+    </w:lvl>
+    <w:lvl w:ilvl="2" w:tplc="04090005" w:tentative="1">
+      <w:start w:val="1"/>
+      <w:numFmt w:val="bullet"/>
+      <w:lvlText w:val=""/>
+      <w:lvlJc w:val="left"/>
+      <w:pPr>
+        <w:ind w:left="2160" w:hanging="360"/>
+      </w:pPr>
+      <w:rPr>
+        <w:rFonts w:ascii="Wingdings" w:hAnsi="Wingdings" w:hint="default"/>
+      </w:rPr>
+    </w:lvl>
+    <w:lvl w:ilvl="3" w:tplc="04090001" w:tentative="1">
+      <w:start w:val="1"/>
+      <w:numFmt w:val="bullet"/>
+      <w:lvlText w:val=""/>
+      <w:lvlJc w:val="left"/>
+      <w:pPr>
+        <w:ind w:left="2880" w:hanging="360"/>
+      </w:pPr>
+      <w:rPr>
+        <w:rFonts w:ascii="Symbol" w:hAnsi="Symbol" w:hint="default"/>
+      </w:rPr>
+    </w:lvl>
+    <w:lvl w:ilvl="4" w:tplc="04090003" w:tentative="1">
+      <w:start w:val="1"/>
+      <w:numFmt w:val="bullet"/>
+      <w:lvlText w:val="o"/>
+      <w:lvlJc w:val="left"/>
+      <w:pPr>
+        <w:ind w:left="3600" w:hanging="360"/>
+      </w:pPr>
+      <w:rPr>
+        <w:rFonts w:ascii="Courier New" w:hAnsi="Courier New" w:hint="default"/>
+      </w:rPr>
+    </w:lvl>
+    <w:lvl w:ilvl="5" w:tplc="04090005" w:tentative="1">
+      <w:start w:val="1"/>
+      <w:numFmt w:val="bullet"/>
+      <w:lvlText w:val=""/>
+      <w:lvlJc w:val="left"/>
+      <w:pPr>
+        <w:ind w:left="4320" w:hanging="360"/>
+      </w:pPr>
+      <w:rPr>
+        <w:rFonts w:ascii="Wingdings" w:hAnsi="Wingdings" w:hint="default"/>
+      </w:rPr>
+    </w:lvl>
+    <w:lvl w:ilvl="6" w:tplc="04090001" w:tentative="1">
+      <w:start w:val="1"/>
+      <w:numFmt w:val="bullet"/>
+      <w:lvlText w:val=""/>
+      <w:lvlJc w:val="left"/>
+      <w:pPr>
+        <w:ind w:left="5040" w:hanging="360"/>
+      </w:pPr>
+      <w:rPr>
+        <w:rFonts w:ascii="Symbol" w:hAnsi="Symbol" w:hint="default"/>
+      </w:rPr>
+    </w:lvl>
+    <w:lvl w:ilvl="7" w:tplc="04090003" w:tentative="1">
+      <w:start w:val="1"/>
+      <w:numFmt w:val="bullet"/>
+      <w:lvlText w:val="o"/>
+      <w:lvlJc w:val="left"/>
+      <w:pPr>
+        <w:ind w:left="5760" w:hanging="360"/>
+      </w:pPr>
+      <w:rPr>
+        <w:rFonts w:ascii="Courier New" w:hAnsi="Courier New" w:hint="default"/>
+      </w:rPr>
+    </w:lvl>
+    <w:lvl w:ilvl="8" w:tplc="04090005" w:tentative="1">
+      <w:start w:val="1"/>
+      <w:numFmt w:val="bullet"/>
+      <w:lvlText w:val=""/>
+      <w:lvlJc w:val="left"/>
+      <w:pPr>
+        <w:ind w:left="6480" w:hanging="360"/>
+      </w:pPr>
+      <w:rPr>
+        <w:rFonts w:ascii="Wingdings" w:hAnsi="Wingdings" w:hint="default"/>
+      </w:rPr>
+    </w:lvl>
+  </w:abstractNum>
+  <w:abstractNum w:abstractNumId="2">
     <w:nsid w:val="179C7C65"/>
     <w:multiLevelType w:val="hybridMultilevel"/>
     <w:tmpl w:val="F93E8B34"/>
@@ -775,7 +2590,7 @@
       </w:rPr>
     </w:lvl>
   </w:abstractNum>
-  <w:abstractNum w:abstractNumId="2">
+  <w:abstractNum w:abstractNumId="3">
     <w:nsid w:val="22125593"/>
     <w:multiLevelType w:val="hybridMultilevel"/>
     <w:tmpl w:val="779E7786"/>
@@ -888,7 +2703,7 @@
       </w:rPr>
     </w:lvl>
   </w:abstractNum>
-  <w:abstractNum w:abstractNumId="3">
+  <w:abstractNum w:abstractNumId="4">
     <w:nsid w:val="23A10CE0"/>
     <w:multiLevelType w:val="hybridMultilevel"/>
     <w:tmpl w:val="2C564BBE"/>
@@ -974,7 +2789,7 @@
       </w:pPr>
     </w:lvl>
   </w:abstractNum>
-  <w:abstractNum w:abstractNumId="4">
+  <w:abstractNum w:abstractNumId="5">
     <w:nsid w:val="369A7E47"/>
     <w:multiLevelType w:val="hybridMultilevel"/>
     <w:tmpl w:val="698A6CF0"/>
@@ -1087,7 +2902,207 @@
       </w:rPr>
     </w:lvl>
   </w:abstractNum>
-  <w:abstractNum w:abstractNumId="5">
+  <w:abstractNum w:abstractNumId="6">
+    <w:nsid w:val="4EEE4D21"/>
+    <w:multiLevelType w:val="hybridMultilevel"/>
+    <w:tmpl w:val="5376654E"/>
+    <w:lvl w:ilvl="0" w:tplc="04090001">
+      <w:start w:val="1"/>
+      <w:numFmt w:val="bullet"/>
+      <w:lvlText w:val=""/>
+      <w:lvlJc w:val="left"/>
+      <w:pPr>
+        <w:ind w:left="720" w:hanging="360"/>
+      </w:pPr>
+      <w:rPr>
+        <w:rFonts w:ascii="Symbol" w:hAnsi="Symbol" w:hint="default"/>
+      </w:rPr>
+    </w:lvl>
+    <w:lvl w:ilvl="1" w:tplc="04090003" w:tentative="1">
+      <w:start w:val="1"/>
+      <w:numFmt w:val="bullet"/>
+      <w:lvlText w:val="o"/>
+      <w:lvlJc w:val="left"/>
+      <w:pPr>
+        <w:ind w:left="1440" w:hanging="360"/>
+      </w:pPr>
+      <w:rPr>
+        <w:rFonts w:ascii="Courier New" w:hAnsi="Courier New" w:hint="default"/>
+      </w:rPr>
+    </w:lvl>
+    <w:lvl w:ilvl="2" w:tplc="04090005" w:tentative="1">
+      <w:start w:val="1"/>
+      <w:numFmt w:val="bullet"/>
+      <w:lvlText w:val=""/>
+      <w:lvlJc w:val="left"/>
+      <w:pPr>
+        <w:ind w:left="2160" w:hanging="360"/>
+      </w:pPr>
+      <w:rPr>
+        <w:rFonts w:ascii="Wingdings" w:hAnsi="Wingdings" w:hint="default"/>
+      </w:rPr>
+    </w:lvl>
+    <w:lvl w:ilvl="3" w:tplc="04090001" w:tentative="1">
+      <w:start w:val="1"/>
+      <w:numFmt w:val="bullet"/>
+      <w:lvlText w:val=""/>
+      <w:lvlJc w:val="left"/>
+      <w:pPr>
+        <w:ind w:left="2880" w:hanging="360"/>
+      </w:pPr>
+      <w:rPr>
+        <w:rFonts w:ascii="Symbol" w:hAnsi="Symbol" w:hint="default"/>
+      </w:rPr>
+    </w:lvl>
+    <w:lvl w:ilvl="4" w:tplc="04090003" w:tentative="1">
+      <w:start w:val="1"/>
+      <w:numFmt w:val="bullet"/>
+      <w:lvlText w:val="o"/>
+      <w:lvlJc w:val="left"/>
+      <w:pPr>
+        <w:ind w:left="3600" w:hanging="360"/>
+      </w:pPr>
+      <w:rPr>
+        <w:rFonts w:ascii="Courier New" w:hAnsi="Courier New" w:hint="default"/>
+      </w:rPr>
+    </w:lvl>
+    <w:lvl w:ilvl="5" w:tplc="04090005" w:tentative="1">
+      <w:start w:val="1"/>
+      <w:numFmt w:val="bullet"/>
+      <w:lvlText w:val=""/>
+      <w:lvlJc w:val="left"/>
+      <w:pPr>
+        <w:ind w:left="4320" w:hanging="360"/>
+      </w:pPr>
+      <w:rPr>
+        <w:rFonts w:ascii="Wingdings" w:hAnsi="Wingdings" w:hint="default"/>
+      </w:rPr>
+    </w:lvl>
+    <w:lvl w:ilvl="6" w:tplc="04090001" w:tentative="1">
+      <w:start w:val="1"/>
+      <w:numFmt w:val="bullet"/>
+      <w:lvlText w:val=""/>
+      <w:lvlJc w:val="left"/>
+      <w:pPr>
+        <w:ind w:left="5040" w:hanging="360"/>
+      </w:pPr>
+      <w:rPr>
+        <w:rFonts w:ascii="Symbol" w:hAnsi="Symbol" w:hint="default"/>
+      </w:rPr>
+    </w:lvl>
+    <w:lvl w:ilvl="7" w:tplc="04090003" w:tentative="1">
+      <w:start w:val="1"/>
+      <w:numFmt w:val="bullet"/>
+      <w:lvlText w:val="o"/>
+      <w:lvlJc w:val="left"/>
+      <w:pPr>
+        <w:ind w:left="5760" w:hanging="360"/>
+      </w:pPr>
+      <w:rPr>
+        <w:rFonts w:ascii="Courier New" w:hAnsi="Courier New" w:hint="default"/>
+      </w:rPr>
+    </w:lvl>
+    <w:lvl w:ilvl="8" w:tplc="04090005" w:tentative="1">
+      <w:start w:val="1"/>
+      <w:numFmt w:val="bullet"/>
+      <w:lvlText w:val=""/>
+      <w:lvlJc w:val="left"/>
+      <w:pPr>
+        <w:ind w:left="6480" w:hanging="360"/>
+      </w:pPr>
+      <w:rPr>
+        <w:rFonts w:ascii="Wingdings" w:hAnsi="Wingdings" w:hint="default"/>
+      </w:rPr>
+    </w:lvl>
+  </w:abstractNum>
+  <w:abstractNum w:abstractNumId="7">
+    <w:nsid w:val="54213975"/>
+    <w:multiLevelType w:val="hybridMultilevel"/>
+    <w:tmpl w:val="71449D46"/>
+    <w:lvl w:ilvl="0" w:tplc="18AE2928">
+      <w:start w:val="1"/>
+      <w:numFmt w:val="decimal"/>
+      <w:pStyle w:val="Subtitle"/>
+      <w:lvlText w:val="%1."/>
+      <w:lvlJc w:val="left"/>
+      <w:pPr>
+        <w:ind w:left="720" w:hanging="360"/>
+      </w:pPr>
+    </w:lvl>
+    <w:lvl w:ilvl="1" w:tplc="04090019" w:tentative="1">
+      <w:start w:val="1"/>
+      <w:numFmt w:val="lowerLetter"/>
+      <w:lvlText w:val="%2."/>
+      <w:lvlJc w:val="left"/>
+      <w:pPr>
+        <w:ind w:left="1440" w:hanging="360"/>
+      </w:pPr>
+    </w:lvl>
+    <w:lvl w:ilvl="2" w:tplc="0409001B" w:tentative="1">
+      <w:start w:val="1"/>
+      <w:numFmt w:val="lowerRoman"/>
+      <w:lvlText w:val="%3."/>
+      <w:lvlJc w:val="right"/>
+      <w:pPr>
+        <w:ind w:left="2160" w:hanging="180"/>
+      </w:pPr>
+    </w:lvl>
+    <w:lvl w:ilvl="3" w:tplc="0409000F" w:tentative="1">
+      <w:start w:val="1"/>
+      <w:numFmt w:val="decimal"/>
+      <w:lvlText w:val="%4."/>
+      <w:lvlJc w:val="left"/>
+      <w:pPr>
+        <w:ind w:left="2880" w:hanging="360"/>
+      </w:pPr>
+    </w:lvl>
+    <w:lvl w:ilvl="4" w:tplc="04090019" w:tentative="1">
+      <w:start w:val="1"/>
+      <w:numFmt w:val="lowerLetter"/>
+      <w:lvlText w:val="%5."/>
+      <w:lvlJc w:val="left"/>
+      <w:pPr>
+        <w:ind w:left="3600" w:hanging="360"/>
+      </w:pPr>
+    </w:lvl>
+    <w:lvl w:ilvl="5" w:tplc="0409001B" w:tentative="1">
+      <w:start w:val="1"/>
+      <w:numFmt w:val="lowerRoman"/>
+      <w:lvlText w:val="%6."/>
+      <w:lvlJc w:val="right"/>
+      <w:pPr>
+        <w:ind w:left="4320" w:hanging="180"/>
+      </w:pPr>
+    </w:lvl>
+    <w:lvl w:ilvl="6" w:tplc="0409000F" w:tentative="1">
+      <w:start w:val="1"/>
+      <w:numFmt w:val="decimal"/>
+      <w:lvlText w:val="%7."/>
+      <w:lvlJc w:val="left"/>
+      <w:pPr>
+        <w:ind w:left="5040" w:hanging="360"/>
+      </w:pPr>
+    </w:lvl>
+    <w:lvl w:ilvl="7" w:tplc="04090019" w:tentative="1">
+      <w:start w:val="1"/>
+      <w:numFmt w:val="lowerLetter"/>
+      <w:lvlText w:val="%8."/>
+      <w:lvlJc w:val="left"/>
+      <w:pPr>
+        <w:ind w:left="5760" w:hanging="360"/>
+      </w:pPr>
+    </w:lvl>
+    <w:lvl w:ilvl="8" w:tplc="0409001B" w:tentative="1">
+      <w:start w:val="1"/>
+      <w:numFmt w:val="lowerRoman"/>
+      <w:lvlText w:val="%9."/>
+      <w:lvlJc w:val="right"/>
+      <w:pPr>
+        <w:ind w:left="6480" w:hanging="180"/>
+      </w:pPr>
+    </w:lvl>
+  </w:abstractNum>
+  <w:abstractNum w:abstractNumId="8">
     <w:nsid w:val="55862CEB"/>
     <w:multiLevelType w:val="hybridMultilevel"/>
     <w:tmpl w:val="E1249EB2"/>
@@ -1200,23 +3215,148 @@
       </w:rPr>
     </w:lvl>
   </w:abstractNum>
+  <w:abstractNum w:abstractNumId="9">
+    <w:nsid w:val="73012D69"/>
+    <w:multiLevelType w:val="hybridMultilevel"/>
+    <w:tmpl w:val="B6AEDBF2"/>
+    <w:lvl w:ilvl="0" w:tplc="04090001">
+      <w:start w:val="1"/>
+      <w:numFmt w:val="bullet"/>
+      <w:lvlText w:val=""/>
+      <w:lvlJc w:val="left"/>
+      <w:pPr>
+        <w:ind w:left="720" w:hanging="360"/>
+      </w:pPr>
+      <w:rPr>
+        <w:rFonts w:ascii="Symbol" w:hAnsi="Symbol" w:hint="default"/>
+      </w:rPr>
+    </w:lvl>
+    <w:lvl w:ilvl="1" w:tplc="04090003" w:tentative="1">
+      <w:start w:val="1"/>
+      <w:numFmt w:val="bullet"/>
+      <w:lvlText w:val="o"/>
+      <w:lvlJc w:val="left"/>
+      <w:pPr>
+        <w:ind w:left="1440" w:hanging="360"/>
+      </w:pPr>
+      <w:rPr>
+        <w:rFonts w:ascii="Courier New" w:hAnsi="Courier New" w:hint="default"/>
+      </w:rPr>
+    </w:lvl>
+    <w:lvl w:ilvl="2" w:tplc="04090005" w:tentative="1">
+      <w:start w:val="1"/>
+      <w:numFmt w:val="bullet"/>
+      <w:lvlText w:val=""/>
+      <w:lvlJc w:val="left"/>
+      <w:pPr>
+        <w:ind w:left="2160" w:hanging="360"/>
+      </w:pPr>
+      <w:rPr>
+        <w:rFonts w:ascii="Wingdings" w:hAnsi="Wingdings" w:hint="default"/>
+      </w:rPr>
+    </w:lvl>
+    <w:lvl w:ilvl="3" w:tplc="04090001" w:tentative="1">
+      <w:start w:val="1"/>
+      <w:numFmt w:val="bullet"/>
+      <w:lvlText w:val=""/>
+      <w:lvlJc w:val="left"/>
+      <w:pPr>
+        <w:ind w:left="2880" w:hanging="360"/>
+      </w:pPr>
+      <w:rPr>
+        <w:rFonts w:ascii="Symbol" w:hAnsi="Symbol" w:hint="default"/>
+      </w:rPr>
+    </w:lvl>
+    <w:lvl w:ilvl="4" w:tplc="04090003" w:tentative="1">
+      <w:start w:val="1"/>
+      <w:numFmt w:val="bullet"/>
+      <w:lvlText w:val="o"/>
+      <w:lvlJc w:val="left"/>
+      <w:pPr>
+        <w:ind w:left="3600" w:hanging="360"/>
+      </w:pPr>
+      <w:rPr>
+        <w:rFonts w:ascii="Courier New" w:hAnsi="Courier New" w:hint="default"/>
+      </w:rPr>
+    </w:lvl>
+    <w:lvl w:ilvl="5" w:tplc="04090005" w:tentative="1">
+      <w:start w:val="1"/>
+      <w:numFmt w:val="bullet"/>
+      <w:lvlText w:val=""/>
+      <w:lvlJc w:val="left"/>
+      <w:pPr>
+        <w:ind w:left="4320" w:hanging="360"/>
+      </w:pPr>
+      <w:rPr>
+        <w:rFonts w:ascii="Wingdings" w:hAnsi="Wingdings" w:hint="default"/>
+      </w:rPr>
+    </w:lvl>
+    <w:lvl w:ilvl="6" w:tplc="04090001" w:tentative="1">
+      <w:start w:val="1"/>
+      <w:numFmt w:val="bullet"/>
+      <w:lvlText w:val=""/>
+      <w:lvlJc w:val="left"/>
+      <w:pPr>
+        <w:ind w:left="5040" w:hanging="360"/>
+      </w:pPr>
+      <w:rPr>
+        <w:rFonts w:ascii="Symbol" w:hAnsi="Symbol" w:hint="default"/>
+      </w:rPr>
+    </w:lvl>
+    <w:lvl w:ilvl="7" w:tplc="04090003" w:tentative="1">
+      <w:start w:val="1"/>
+      <w:numFmt w:val="bullet"/>
+      <w:lvlText w:val="o"/>
+      <w:lvlJc w:val="left"/>
+      <w:pPr>
+        <w:ind w:left="5760" w:hanging="360"/>
+      </w:pPr>
+      <w:rPr>
+        <w:rFonts w:ascii="Courier New" w:hAnsi="Courier New" w:hint="default"/>
+      </w:rPr>
+    </w:lvl>
+    <w:lvl w:ilvl="8" w:tplc="04090005" w:tentative="1">
+      <w:start w:val="1"/>
+      <w:numFmt w:val="bullet"/>
+      <w:lvlText w:val=""/>
+      <w:lvlJc w:val="left"/>
+      <w:pPr>
+        <w:ind w:left="6480" w:hanging="360"/>
+      </w:pPr>
+      <w:rPr>
+        <w:rFonts w:ascii="Wingdings" w:hAnsi="Wingdings" w:hint="default"/>
+      </w:rPr>
+    </w:lvl>
+  </w:abstractNum>
   <w:num w:numId="1">
-    <w:abstractNumId w:val="1"/>
+    <w:abstractNumId w:val="2"/>
   </w:num>
   <w:num w:numId="2">
-    <w:abstractNumId w:val="2"/>
+    <w:abstractNumId w:val="3"/>
   </w:num>
   <w:num w:numId="3">
-    <w:abstractNumId w:val="4"/>
+    <w:abstractNumId w:val="5"/>
   </w:num>
   <w:num w:numId="4">
-    <w:abstractNumId w:val="3"/>
+    <w:abstractNumId w:val="4"/>
   </w:num>
   <w:num w:numId="5">
     <w:abstractNumId w:val="0"/>
   </w:num>
   <w:num w:numId="6">
-    <w:abstractNumId w:val="5"/>
+    <w:abstractNumId w:val="8"/>
+  </w:num>
+  <w:num w:numId="7">
+    <w:abstractNumId w:val="9"/>
+  </w:num>
+  <w:num w:numId="8">
+    <w:abstractNumId w:val="1"/>
+  </w:num>
+  <w:num w:numId="9">
+    <w:abstractNumId w:val="6"/>
+  </w:num>
+  <w:num w:numId="10">
+    <w:abstractNumId w:val="7"/>
   </w:num>
 </w:numbering>
 </file>
@@ -1377,9 +3517,57 @@
     <w:name w:val="Normal"/>
     <w:qFormat/>
   </w:style>
+  <w:style w:type="paragraph" w:styleId="Heading1">
+    <w:name w:val="heading 1"/>
+    <w:basedOn w:val="Normal"/>
+    <w:next w:val="Normal"/>
+    <w:link w:val="Heading1Char"/>
+    <w:uiPriority w:val="9"/>
+    <w:qFormat/>
+    <w:rsid w:val="003F2C9B"/>
+    <w:pPr>
+      <w:keepNext/>
+      <w:keepLines/>
+      <w:spacing w:before="480"/>
+      <w:outlineLvl w:val="0"/>
+    </w:pPr>
+    <w:rPr>
+      <w:rFonts w:asciiTheme="majorHAnsi" w:eastAsiaTheme="majorEastAsia" w:hAnsiTheme="majorHAnsi" w:cstheme="majorBidi"/>
+      <w:b/>
+      <w:bCs/>
+      <w:color w:val="345A8A" w:themeColor="accent1" w:themeShade="B5"/>
+      <w:sz w:val="32"/>
+      <w:szCs w:val="32"/>
+    </w:rPr>
+  </w:style>
+  <w:style w:type="paragraph" w:styleId="Heading2">
+    <w:name w:val="heading 2"/>
+    <w:basedOn w:val="Normal"/>
+    <w:next w:val="Normal"/>
+    <w:link w:val="Heading2Char"/>
+    <w:uiPriority w:val="9"/>
+    <w:unhideWhenUsed/>
+    <w:qFormat/>
+    <w:rsid w:val="003F2C9B"/>
+    <w:pPr>
+      <w:keepNext/>
+      <w:keepLines/>
+      <w:spacing w:before="200"/>
+      <w:outlineLvl w:val="1"/>
+    </w:pPr>
+    <w:rPr>
+      <w:rFonts w:asciiTheme="majorHAnsi" w:eastAsiaTheme="majorEastAsia" w:hAnsiTheme="majorHAnsi" w:cstheme="majorBidi"/>
+      <w:b/>
+      <w:bCs/>
+      <w:color w:val="4F81BD" w:themeColor="accent1"/>
+      <w:sz w:val="26"/>
+      <w:szCs w:val="26"/>
+    </w:rPr>
+  </w:style>
   <w:style w:type="character" w:default="1" w:styleId="DefaultParagraphFont">
     <w:name w:val="Default Paragraph Font"/>
     <w:uiPriority w:val="1"/>
+    <w:semiHidden/>
     <w:unhideWhenUsed/>
   </w:style>
   <w:style w:type="table" w:default="1" w:styleId="TableNormal">
@@ -1413,6 +3601,379 @@
       <w:ind w:left="720"/>
       <w:contextualSpacing/>
     </w:pPr>
+  </w:style>
+  <w:style w:type="paragraph" w:styleId="Subtitle">
+    <w:name w:val="Subtitle"/>
+    <w:basedOn w:val="Normal"/>
+    <w:next w:val="Normal"/>
+    <w:link w:val="SubtitleChar"/>
+    <w:autoRedefine/>
+    <w:uiPriority w:val="11"/>
+    <w:qFormat/>
+    <w:rsid w:val="00DB07FA"/>
+    <w:pPr>
+      <w:numPr>
+        <w:numId w:val="10"/>
+      </w:numPr>
+      <w:outlineLvl w:val="0"/>
+    </w:pPr>
+    <w:rPr>
+      <w:rFonts w:asciiTheme="majorHAnsi" w:eastAsiaTheme="majorEastAsia" w:hAnsiTheme="majorHAnsi" w:cstheme="majorBidi"/>
+      <w:i/>
+      <w:iCs/>
+      <w:color w:val="4F81BD" w:themeColor="accent1"/>
+      <w:spacing w:val="15"/>
+    </w:rPr>
+  </w:style>
+  <w:style w:type="character" w:customStyle="1" w:styleId="SubtitleChar">
+    <w:name w:val="Subtitle Char"/>
+    <w:basedOn w:val="DefaultParagraphFont"/>
+    <w:link w:val="Subtitle"/>
+    <w:uiPriority w:val="11"/>
+    <w:rsid w:val="00DB07FA"/>
+    <w:rPr>
+      <w:rFonts w:asciiTheme="majorHAnsi" w:eastAsiaTheme="majorEastAsia" w:hAnsiTheme="majorHAnsi" w:cstheme="majorBidi"/>
+      <w:i/>
+      <w:iCs/>
+      <w:color w:val="4F81BD" w:themeColor="accent1"/>
+      <w:spacing w:val="15"/>
+    </w:rPr>
+  </w:style>
+  <w:style w:type="character" w:styleId="SubtleEmphasis">
+    <w:name w:val="Subtle Emphasis"/>
+    <w:basedOn w:val="DefaultParagraphFont"/>
+    <w:autoRedefine/>
+    <w:uiPriority w:val="19"/>
+    <w:qFormat/>
+    <w:rsid w:val="003F2C9B"/>
+    <w:rPr>
+      <w:iCs/>
+      <w:color w:val="808080" w:themeColor="text1" w:themeTint="7F"/>
+    </w:rPr>
+  </w:style>
+  <w:style w:type="paragraph" w:styleId="Title">
+    <w:name w:val="Title"/>
+    <w:basedOn w:val="Normal"/>
+    <w:next w:val="Normal"/>
+    <w:link w:val="TitleChar"/>
+    <w:uiPriority w:val="10"/>
+    <w:qFormat/>
+    <w:rsid w:val="00AF7D03"/>
+    <w:pPr>
+      <w:pBdr>
+        <w:bottom w:val="single" w:sz="8" w:space="4" w:color="4F81BD" w:themeColor="accent1"/>
+      </w:pBdr>
+      <w:spacing w:after="300"/>
+      <w:contextualSpacing/>
+    </w:pPr>
+    <w:rPr>
+      <w:rFonts w:asciiTheme="majorHAnsi" w:eastAsiaTheme="majorEastAsia" w:hAnsiTheme="majorHAnsi" w:cstheme="majorBidi"/>
+      <w:color w:val="17365D" w:themeColor="text2" w:themeShade="BF"/>
+      <w:spacing w:val="5"/>
+      <w:kern w:val="28"/>
+      <w:sz w:val="52"/>
+      <w:szCs w:val="52"/>
+    </w:rPr>
+  </w:style>
+  <w:style w:type="character" w:customStyle="1" w:styleId="TitleChar">
+    <w:name w:val="Title Char"/>
+    <w:basedOn w:val="DefaultParagraphFont"/>
+    <w:link w:val="Title"/>
+    <w:uiPriority w:val="10"/>
+    <w:rsid w:val="00AF7D03"/>
+    <w:rPr>
+      <w:rFonts w:asciiTheme="majorHAnsi" w:eastAsiaTheme="majorEastAsia" w:hAnsiTheme="majorHAnsi" w:cstheme="majorBidi"/>
+      <w:color w:val="17365D" w:themeColor="text2" w:themeShade="BF"/>
+      <w:spacing w:val="5"/>
+      <w:kern w:val="28"/>
+      <w:sz w:val="52"/>
+      <w:szCs w:val="52"/>
+    </w:rPr>
+  </w:style>
+  <w:style w:type="paragraph" w:styleId="TOC1">
+    <w:name w:val="toc 1"/>
+    <w:basedOn w:val="Normal"/>
+    <w:next w:val="Normal"/>
+    <w:autoRedefine/>
+    <w:uiPriority w:val="39"/>
+    <w:unhideWhenUsed/>
+    <w:rsid w:val="00DB07FA"/>
+    <w:pPr>
+      <w:tabs>
+        <w:tab w:val="left" w:pos="438"/>
+        <w:tab w:val="right" w:leader="dot" w:pos="8630"/>
+      </w:tabs>
+      <w:spacing w:before="120"/>
+    </w:pPr>
+    <w:rPr>
+      <w:b/>
+    </w:rPr>
+  </w:style>
+  <w:style w:type="paragraph" w:styleId="TOC2">
+    <w:name w:val="toc 2"/>
+    <w:basedOn w:val="Normal"/>
+    <w:next w:val="Normal"/>
+    <w:autoRedefine/>
+    <w:uiPriority w:val="39"/>
+    <w:unhideWhenUsed/>
+    <w:rsid w:val="00065703"/>
+    <w:pPr>
+      <w:ind w:left="240"/>
+    </w:pPr>
+    <w:rPr>
+      <w:b/>
+      <w:sz w:val="22"/>
+      <w:szCs w:val="22"/>
+    </w:rPr>
+  </w:style>
+  <w:style w:type="paragraph" w:styleId="TOC3">
+    <w:name w:val="toc 3"/>
+    <w:basedOn w:val="Normal"/>
+    <w:next w:val="Normal"/>
+    <w:autoRedefine/>
+    <w:uiPriority w:val="39"/>
+    <w:unhideWhenUsed/>
+    <w:rsid w:val="00065703"/>
+    <w:pPr>
+      <w:ind w:left="480"/>
+    </w:pPr>
+    <w:rPr>
+      <w:sz w:val="22"/>
+      <w:szCs w:val="22"/>
+    </w:rPr>
+  </w:style>
+  <w:style w:type="paragraph" w:styleId="TOC4">
+    <w:name w:val="toc 4"/>
+    <w:basedOn w:val="Normal"/>
+    <w:next w:val="Normal"/>
+    <w:autoRedefine/>
+    <w:uiPriority w:val="39"/>
+    <w:unhideWhenUsed/>
+    <w:rsid w:val="00065703"/>
+    <w:pPr>
+      <w:ind w:left="720"/>
+    </w:pPr>
+    <w:rPr>
+      <w:sz w:val="20"/>
+      <w:szCs w:val="20"/>
+    </w:rPr>
+  </w:style>
+  <w:style w:type="paragraph" w:styleId="TOC5">
+    <w:name w:val="toc 5"/>
+    <w:basedOn w:val="Normal"/>
+    <w:next w:val="Normal"/>
+    <w:autoRedefine/>
+    <w:uiPriority w:val="39"/>
+    <w:unhideWhenUsed/>
+    <w:rsid w:val="00065703"/>
+    <w:pPr>
+      <w:ind w:left="960"/>
+    </w:pPr>
+    <w:rPr>
+      <w:sz w:val="20"/>
+      <w:szCs w:val="20"/>
+    </w:rPr>
+  </w:style>
+  <w:style w:type="paragraph" w:styleId="TOC6">
+    <w:name w:val="toc 6"/>
+    <w:basedOn w:val="Normal"/>
+    <w:next w:val="Normal"/>
+    <w:autoRedefine/>
+    <w:uiPriority w:val="39"/>
+    <w:unhideWhenUsed/>
+    <w:rsid w:val="00065703"/>
+    <w:pPr>
+      <w:ind w:left="1200"/>
+    </w:pPr>
+    <w:rPr>
+      <w:sz w:val="20"/>
+      <w:szCs w:val="20"/>
+    </w:rPr>
+  </w:style>
+  <w:style w:type="paragraph" w:styleId="TOC7">
+    <w:name w:val="toc 7"/>
+    <w:basedOn w:val="Normal"/>
+    <w:next w:val="Normal"/>
+    <w:autoRedefine/>
+    <w:uiPriority w:val="39"/>
+    <w:unhideWhenUsed/>
+    <w:rsid w:val="00065703"/>
+    <w:pPr>
+      <w:ind w:left="1440"/>
+    </w:pPr>
+    <w:rPr>
+      <w:sz w:val="20"/>
+      <w:szCs w:val="20"/>
+    </w:rPr>
+  </w:style>
+  <w:style w:type="paragraph" w:styleId="TOC8">
+    <w:name w:val="toc 8"/>
+    <w:basedOn w:val="Normal"/>
+    <w:next w:val="Normal"/>
+    <w:autoRedefine/>
+    <w:uiPriority w:val="39"/>
+    <w:unhideWhenUsed/>
+    <w:rsid w:val="00065703"/>
+    <w:pPr>
+      <w:ind w:left="1680"/>
+    </w:pPr>
+    <w:rPr>
+      <w:sz w:val="20"/>
+      <w:szCs w:val="20"/>
+    </w:rPr>
+  </w:style>
+  <w:style w:type="paragraph" w:styleId="TOC9">
+    <w:name w:val="toc 9"/>
+    <w:basedOn w:val="Normal"/>
+    <w:next w:val="Normal"/>
+    <w:autoRedefine/>
+    <w:uiPriority w:val="39"/>
+    <w:unhideWhenUsed/>
+    <w:rsid w:val="00065703"/>
+    <w:pPr>
+      <w:ind w:left="1920"/>
+    </w:pPr>
+    <w:rPr>
+      <w:sz w:val="20"/>
+      <w:szCs w:val="20"/>
+    </w:rPr>
+  </w:style>
+  <w:style w:type="paragraph" w:styleId="DocumentMap">
+    <w:name w:val="Document Map"/>
+    <w:basedOn w:val="Normal"/>
+    <w:link w:val="DocumentMapChar"/>
+    <w:uiPriority w:val="99"/>
+    <w:semiHidden/>
+    <w:unhideWhenUsed/>
+    <w:rsid w:val="00081E91"/>
+    <w:rPr>
+      <w:rFonts w:ascii="Lucida Grande" w:hAnsi="Lucida Grande" w:cs="Lucida Grande"/>
+    </w:rPr>
+  </w:style>
+  <w:style w:type="character" w:customStyle="1" w:styleId="DocumentMapChar">
+    <w:name w:val="Document Map Char"/>
+    <w:basedOn w:val="DefaultParagraphFont"/>
+    <w:link w:val="DocumentMap"/>
+    <w:uiPriority w:val="99"/>
+    <w:semiHidden/>
+    <w:rsid w:val="00081E91"/>
+    <w:rPr>
+      <w:rFonts w:ascii="Lucida Grande" w:hAnsi="Lucida Grande" w:cs="Lucida Grande"/>
+    </w:rPr>
+  </w:style>
+  <w:style w:type="paragraph" w:styleId="Revision">
+    <w:name w:val="Revision"/>
+    <w:hidden/>
+    <w:uiPriority w:val="99"/>
+    <w:semiHidden/>
+    <w:rsid w:val="003F2C9B"/>
+  </w:style>
+  <w:style w:type="paragraph" w:styleId="BalloonText">
+    <w:name w:val="Balloon Text"/>
+    <w:basedOn w:val="Normal"/>
+    <w:link w:val="BalloonTextChar"/>
+    <w:uiPriority w:val="99"/>
+    <w:semiHidden/>
+    <w:unhideWhenUsed/>
+    <w:rsid w:val="003F2C9B"/>
+    <w:rPr>
+      <w:rFonts w:ascii="Lucida Grande" w:hAnsi="Lucida Grande" w:cs="Lucida Grande"/>
+      <w:sz w:val="18"/>
+      <w:szCs w:val="18"/>
+    </w:rPr>
+  </w:style>
+  <w:style w:type="character" w:customStyle="1" w:styleId="BalloonTextChar">
+    <w:name w:val="Balloon Text Char"/>
+    <w:basedOn w:val="DefaultParagraphFont"/>
+    <w:link w:val="BalloonText"/>
+    <w:uiPriority w:val="99"/>
+    <w:semiHidden/>
+    <w:rsid w:val="003F2C9B"/>
+    <w:rPr>
+      <w:rFonts w:ascii="Lucida Grande" w:hAnsi="Lucida Grande" w:cs="Lucida Grande"/>
+      <w:sz w:val="18"/>
+      <w:szCs w:val="18"/>
+    </w:rPr>
+  </w:style>
+  <w:style w:type="paragraph" w:styleId="Header">
+    <w:name w:val="header"/>
+    <w:basedOn w:val="Normal"/>
+    <w:link w:val="HeaderChar"/>
+    <w:uiPriority w:val="99"/>
+    <w:unhideWhenUsed/>
+    <w:rsid w:val="003F2C9B"/>
+    <w:pPr>
+      <w:tabs>
+        <w:tab w:val="center" w:pos="4320"/>
+        <w:tab w:val="right" w:pos="8640"/>
+      </w:tabs>
+    </w:pPr>
+  </w:style>
+  <w:style w:type="character" w:customStyle="1" w:styleId="HeaderChar">
+    <w:name w:val="Header Char"/>
+    <w:basedOn w:val="DefaultParagraphFont"/>
+    <w:link w:val="Header"/>
+    <w:uiPriority w:val="99"/>
+    <w:rsid w:val="003F2C9B"/>
+  </w:style>
+  <w:style w:type="paragraph" w:styleId="Footer">
+    <w:name w:val="footer"/>
+    <w:basedOn w:val="Normal"/>
+    <w:link w:val="FooterChar"/>
+    <w:uiPriority w:val="99"/>
+    <w:unhideWhenUsed/>
+    <w:rsid w:val="003F2C9B"/>
+    <w:pPr>
+      <w:tabs>
+        <w:tab w:val="center" w:pos="4320"/>
+        <w:tab w:val="right" w:pos="8640"/>
+      </w:tabs>
+    </w:pPr>
+  </w:style>
+  <w:style w:type="character" w:customStyle="1" w:styleId="FooterChar">
+    <w:name w:val="Footer Char"/>
+    <w:basedOn w:val="DefaultParagraphFont"/>
+    <w:link w:val="Footer"/>
+    <w:uiPriority w:val="99"/>
+    <w:rsid w:val="003F2C9B"/>
+  </w:style>
+  <w:style w:type="character" w:customStyle="1" w:styleId="Heading2Char">
+    <w:name w:val="Heading 2 Char"/>
+    <w:basedOn w:val="DefaultParagraphFont"/>
+    <w:link w:val="Heading2"/>
+    <w:uiPriority w:val="9"/>
+    <w:rsid w:val="003F2C9B"/>
+    <w:rPr>
+      <w:rFonts w:asciiTheme="majorHAnsi" w:eastAsiaTheme="majorEastAsia" w:hAnsiTheme="majorHAnsi" w:cstheme="majorBidi"/>
+      <w:b/>
+      <w:bCs/>
+      <w:color w:val="4F81BD" w:themeColor="accent1"/>
+      <w:sz w:val="26"/>
+      <w:szCs w:val="26"/>
+    </w:rPr>
+  </w:style>
+  <w:style w:type="character" w:customStyle="1" w:styleId="Heading1Char">
+    <w:name w:val="Heading 1 Char"/>
+    <w:basedOn w:val="DefaultParagraphFont"/>
+    <w:link w:val="Heading1"/>
+    <w:uiPriority w:val="9"/>
+    <w:rsid w:val="003F2C9B"/>
+    <w:rPr>
+      <w:rFonts w:asciiTheme="majorHAnsi" w:eastAsiaTheme="majorEastAsia" w:hAnsiTheme="majorHAnsi" w:cstheme="majorBidi"/>
+      <w:b/>
+      <w:bCs/>
+      <w:color w:val="345A8A" w:themeColor="accent1" w:themeShade="B5"/>
+      <w:sz w:val="32"/>
+      <w:szCs w:val="32"/>
+    </w:rPr>
+  </w:style>
+  <w:style w:type="character" w:styleId="PageNumber">
+    <w:name w:val="page number"/>
+    <w:basedOn w:val="DefaultParagraphFont"/>
+    <w:uiPriority w:val="99"/>
+    <w:semiHidden/>
+    <w:unhideWhenUsed/>
+    <w:rsid w:val="00022C9E"/>
   </w:style>
 </w:styles>
 </file>
@@ -1573,9 +4134,57 @@
     <w:name w:val="Normal"/>
     <w:qFormat/>
   </w:style>
+  <w:style w:type="paragraph" w:styleId="Heading1">
+    <w:name w:val="heading 1"/>
+    <w:basedOn w:val="Normal"/>
+    <w:next w:val="Normal"/>
+    <w:link w:val="Heading1Char"/>
+    <w:uiPriority w:val="9"/>
+    <w:qFormat/>
+    <w:rsid w:val="003F2C9B"/>
+    <w:pPr>
+      <w:keepNext/>
+      <w:keepLines/>
+      <w:spacing w:before="480"/>
+      <w:outlineLvl w:val="0"/>
+    </w:pPr>
+    <w:rPr>
+      <w:rFonts w:asciiTheme="majorHAnsi" w:eastAsiaTheme="majorEastAsia" w:hAnsiTheme="majorHAnsi" w:cstheme="majorBidi"/>
+      <w:b/>
+      <w:bCs/>
+      <w:color w:val="345A8A" w:themeColor="accent1" w:themeShade="B5"/>
+      <w:sz w:val="32"/>
+      <w:szCs w:val="32"/>
+    </w:rPr>
+  </w:style>
+  <w:style w:type="paragraph" w:styleId="Heading2">
+    <w:name w:val="heading 2"/>
+    <w:basedOn w:val="Normal"/>
+    <w:next w:val="Normal"/>
+    <w:link w:val="Heading2Char"/>
+    <w:uiPriority w:val="9"/>
+    <w:unhideWhenUsed/>
+    <w:qFormat/>
+    <w:rsid w:val="003F2C9B"/>
+    <w:pPr>
+      <w:keepNext/>
+      <w:keepLines/>
+      <w:spacing w:before="200"/>
+      <w:outlineLvl w:val="1"/>
+    </w:pPr>
+    <w:rPr>
+      <w:rFonts w:asciiTheme="majorHAnsi" w:eastAsiaTheme="majorEastAsia" w:hAnsiTheme="majorHAnsi" w:cstheme="majorBidi"/>
+      <w:b/>
+      <w:bCs/>
+      <w:color w:val="4F81BD" w:themeColor="accent1"/>
+      <w:sz w:val="26"/>
+      <w:szCs w:val="26"/>
+    </w:rPr>
+  </w:style>
   <w:style w:type="character" w:default="1" w:styleId="DefaultParagraphFont">
     <w:name w:val="Default Paragraph Font"/>
     <w:uiPriority w:val="1"/>
+    <w:semiHidden/>
     <w:unhideWhenUsed/>
   </w:style>
   <w:style w:type="table" w:default="1" w:styleId="TableNormal">
@@ -1609,6 +4218,379 @@
       <w:ind w:left="720"/>
       <w:contextualSpacing/>
     </w:pPr>
+  </w:style>
+  <w:style w:type="paragraph" w:styleId="Subtitle">
+    <w:name w:val="Subtitle"/>
+    <w:basedOn w:val="Normal"/>
+    <w:next w:val="Normal"/>
+    <w:link w:val="SubtitleChar"/>
+    <w:autoRedefine/>
+    <w:uiPriority w:val="11"/>
+    <w:qFormat/>
+    <w:rsid w:val="00DB07FA"/>
+    <w:pPr>
+      <w:numPr>
+        <w:numId w:val="10"/>
+      </w:numPr>
+      <w:outlineLvl w:val="0"/>
+    </w:pPr>
+    <w:rPr>
+      <w:rFonts w:asciiTheme="majorHAnsi" w:eastAsiaTheme="majorEastAsia" w:hAnsiTheme="majorHAnsi" w:cstheme="majorBidi"/>
+      <w:i/>
+      <w:iCs/>
+      <w:color w:val="4F81BD" w:themeColor="accent1"/>
+      <w:spacing w:val="15"/>
+    </w:rPr>
+  </w:style>
+  <w:style w:type="character" w:customStyle="1" w:styleId="SubtitleChar">
+    <w:name w:val="Subtitle Char"/>
+    <w:basedOn w:val="DefaultParagraphFont"/>
+    <w:link w:val="Subtitle"/>
+    <w:uiPriority w:val="11"/>
+    <w:rsid w:val="00DB07FA"/>
+    <w:rPr>
+      <w:rFonts w:asciiTheme="majorHAnsi" w:eastAsiaTheme="majorEastAsia" w:hAnsiTheme="majorHAnsi" w:cstheme="majorBidi"/>
+      <w:i/>
+      <w:iCs/>
+      <w:color w:val="4F81BD" w:themeColor="accent1"/>
+      <w:spacing w:val="15"/>
+    </w:rPr>
+  </w:style>
+  <w:style w:type="character" w:styleId="SubtleEmphasis">
+    <w:name w:val="Subtle Emphasis"/>
+    <w:basedOn w:val="DefaultParagraphFont"/>
+    <w:autoRedefine/>
+    <w:uiPriority w:val="19"/>
+    <w:qFormat/>
+    <w:rsid w:val="003F2C9B"/>
+    <w:rPr>
+      <w:iCs/>
+      <w:color w:val="808080" w:themeColor="text1" w:themeTint="7F"/>
+    </w:rPr>
+  </w:style>
+  <w:style w:type="paragraph" w:styleId="Title">
+    <w:name w:val="Title"/>
+    <w:basedOn w:val="Normal"/>
+    <w:next w:val="Normal"/>
+    <w:link w:val="TitleChar"/>
+    <w:uiPriority w:val="10"/>
+    <w:qFormat/>
+    <w:rsid w:val="00AF7D03"/>
+    <w:pPr>
+      <w:pBdr>
+        <w:bottom w:val="single" w:sz="8" w:space="4" w:color="4F81BD" w:themeColor="accent1"/>
+      </w:pBdr>
+      <w:spacing w:after="300"/>
+      <w:contextualSpacing/>
+    </w:pPr>
+    <w:rPr>
+      <w:rFonts w:asciiTheme="majorHAnsi" w:eastAsiaTheme="majorEastAsia" w:hAnsiTheme="majorHAnsi" w:cstheme="majorBidi"/>
+      <w:color w:val="17365D" w:themeColor="text2" w:themeShade="BF"/>
+      <w:spacing w:val="5"/>
+      <w:kern w:val="28"/>
+      <w:sz w:val="52"/>
+      <w:szCs w:val="52"/>
+    </w:rPr>
+  </w:style>
+  <w:style w:type="character" w:customStyle="1" w:styleId="TitleChar">
+    <w:name w:val="Title Char"/>
+    <w:basedOn w:val="DefaultParagraphFont"/>
+    <w:link w:val="Title"/>
+    <w:uiPriority w:val="10"/>
+    <w:rsid w:val="00AF7D03"/>
+    <w:rPr>
+      <w:rFonts w:asciiTheme="majorHAnsi" w:eastAsiaTheme="majorEastAsia" w:hAnsiTheme="majorHAnsi" w:cstheme="majorBidi"/>
+      <w:color w:val="17365D" w:themeColor="text2" w:themeShade="BF"/>
+      <w:spacing w:val="5"/>
+      <w:kern w:val="28"/>
+      <w:sz w:val="52"/>
+      <w:szCs w:val="52"/>
+    </w:rPr>
+  </w:style>
+  <w:style w:type="paragraph" w:styleId="TOC1">
+    <w:name w:val="toc 1"/>
+    <w:basedOn w:val="Normal"/>
+    <w:next w:val="Normal"/>
+    <w:autoRedefine/>
+    <w:uiPriority w:val="39"/>
+    <w:unhideWhenUsed/>
+    <w:rsid w:val="00DB07FA"/>
+    <w:pPr>
+      <w:tabs>
+        <w:tab w:val="left" w:pos="438"/>
+        <w:tab w:val="right" w:leader="dot" w:pos="8630"/>
+      </w:tabs>
+      <w:spacing w:before="120"/>
+    </w:pPr>
+    <w:rPr>
+      <w:b/>
+    </w:rPr>
+  </w:style>
+  <w:style w:type="paragraph" w:styleId="TOC2">
+    <w:name w:val="toc 2"/>
+    <w:basedOn w:val="Normal"/>
+    <w:next w:val="Normal"/>
+    <w:autoRedefine/>
+    <w:uiPriority w:val="39"/>
+    <w:unhideWhenUsed/>
+    <w:rsid w:val="00065703"/>
+    <w:pPr>
+      <w:ind w:left="240"/>
+    </w:pPr>
+    <w:rPr>
+      <w:b/>
+      <w:sz w:val="22"/>
+      <w:szCs w:val="22"/>
+    </w:rPr>
+  </w:style>
+  <w:style w:type="paragraph" w:styleId="TOC3">
+    <w:name w:val="toc 3"/>
+    <w:basedOn w:val="Normal"/>
+    <w:next w:val="Normal"/>
+    <w:autoRedefine/>
+    <w:uiPriority w:val="39"/>
+    <w:unhideWhenUsed/>
+    <w:rsid w:val="00065703"/>
+    <w:pPr>
+      <w:ind w:left="480"/>
+    </w:pPr>
+    <w:rPr>
+      <w:sz w:val="22"/>
+      <w:szCs w:val="22"/>
+    </w:rPr>
+  </w:style>
+  <w:style w:type="paragraph" w:styleId="TOC4">
+    <w:name w:val="toc 4"/>
+    <w:basedOn w:val="Normal"/>
+    <w:next w:val="Normal"/>
+    <w:autoRedefine/>
+    <w:uiPriority w:val="39"/>
+    <w:unhideWhenUsed/>
+    <w:rsid w:val="00065703"/>
+    <w:pPr>
+      <w:ind w:left="720"/>
+    </w:pPr>
+    <w:rPr>
+      <w:sz w:val="20"/>
+      <w:szCs w:val="20"/>
+    </w:rPr>
+  </w:style>
+  <w:style w:type="paragraph" w:styleId="TOC5">
+    <w:name w:val="toc 5"/>
+    <w:basedOn w:val="Normal"/>
+    <w:next w:val="Normal"/>
+    <w:autoRedefine/>
+    <w:uiPriority w:val="39"/>
+    <w:unhideWhenUsed/>
+    <w:rsid w:val="00065703"/>
+    <w:pPr>
+      <w:ind w:left="960"/>
+    </w:pPr>
+    <w:rPr>
+      <w:sz w:val="20"/>
+      <w:szCs w:val="20"/>
+    </w:rPr>
+  </w:style>
+  <w:style w:type="paragraph" w:styleId="TOC6">
+    <w:name w:val="toc 6"/>
+    <w:basedOn w:val="Normal"/>
+    <w:next w:val="Normal"/>
+    <w:autoRedefine/>
+    <w:uiPriority w:val="39"/>
+    <w:unhideWhenUsed/>
+    <w:rsid w:val="00065703"/>
+    <w:pPr>
+      <w:ind w:left="1200"/>
+    </w:pPr>
+    <w:rPr>
+      <w:sz w:val="20"/>
+      <w:szCs w:val="20"/>
+    </w:rPr>
+  </w:style>
+  <w:style w:type="paragraph" w:styleId="TOC7">
+    <w:name w:val="toc 7"/>
+    <w:basedOn w:val="Normal"/>
+    <w:next w:val="Normal"/>
+    <w:autoRedefine/>
+    <w:uiPriority w:val="39"/>
+    <w:unhideWhenUsed/>
+    <w:rsid w:val="00065703"/>
+    <w:pPr>
+      <w:ind w:left="1440"/>
+    </w:pPr>
+    <w:rPr>
+      <w:sz w:val="20"/>
+      <w:szCs w:val="20"/>
+    </w:rPr>
+  </w:style>
+  <w:style w:type="paragraph" w:styleId="TOC8">
+    <w:name w:val="toc 8"/>
+    <w:basedOn w:val="Normal"/>
+    <w:next w:val="Normal"/>
+    <w:autoRedefine/>
+    <w:uiPriority w:val="39"/>
+    <w:unhideWhenUsed/>
+    <w:rsid w:val="00065703"/>
+    <w:pPr>
+      <w:ind w:left="1680"/>
+    </w:pPr>
+    <w:rPr>
+      <w:sz w:val="20"/>
+      <w:szCs w:val="20"/>
+    </w:rPr>
+  </w:style>
+  <w:style w:type="paragraph" w:styleId="TOC9">
+    <w:name w:val="toc 9"/>
+    <w:basedOn w:val="Normal"/>
+    <w:next w:val="Normal"/>
+    <w:autoRedefine/>
+    <w:uiPriority w:val="39"/>
+    <w:unhideWhenUsed/>
+    <w:rsid w:val="00065703"/>
+    <w:pPr>
+      <w:ind w:left="1920"/>
+    </w:pPr>
+    <w:rPr>
+      <w:sz w:val="20"/>
+      <w:szCs w:val="20"/>
+    </w:rPr>
+  </w:style>
+  <w:style w:type="paragraph" w:styleId="DocumentMap">
+    <w:name w:val="Document Map"/>
+    <w:basedOn w:val="Normal"/>
+    <w:link w:val="DocumentMapChar"/>
+    <w:uiPriority w:val="99"/>
+    <w:semiHidden/>
+    <w:unhideWhenUsed/>
+    <w:rsid w:val="00081E91"/>
+    <w:rPr>
+      <w:rFonts w:ascii="Lucida Grande" w:hAnsi="Lucida Grande" w:cs="Lucida Grande"/>
+    </w:rPr>
+  </w:style>
+  <w:style w:type="character" w:customStyle="1" w:styleId="DocumentMapChar">
+    <w:name w:val="Document Map Char"/>
+    <w:basedOn w:val="DefaultParagraphFont"/>
+    <w:link w:val="DocumentMap"/>
+    <w:uiPriority w:val="99"/>
+    <w:semiHidden/>
+    <w:rsid w:val="00081E91"/>
+    <w:rPr>
+      <w:rFonts w:ascii="Lucida Grande" w:hAnsi="Lucida Grande" w:cs="Lucida Grande"/>
+    </w:rPr>
+  </w:style>
+  <w:style w:type="paragraph" w:styleId="Revision">
+    <w:name w:val="Revision"/>
+    <w:hidden/>
+    <w:uiPriority w:val="99"/>
+    <w:semiHidden/>
+    <w:rsid w:val="003F2C9B"/>
+  </w:style>
+  <w:style w:type="paragraph" w:styleId="BalloonText">
+    <w:name w:val="Balloon Text"/>
+    <w:basedOn w:val="Normal"/>
+    <w:link w:val="BalloonTextChar"/>
+    <w:uiPriority w:val="99"/>
+    <w:semiHidden/>
+    <w:unhideWhenUsed/>
+    <w:rsid w:val="003F2C9B"/>
+    <w:rPr>
+      <w:rFonts w:ascii="Lucida Grande" w:hAnsi="Lucida Grande" w:cs="Lucida Grande"/>
+      <w:sz w:val="18"/>
+      <w:szCs w:val="18"/>
+    </w:rPr>
+  </w:style>
+  <w:style w:type="character" w:customStyle="1" w:styleId="BalloonTextChar">
+    <w:name w:val="Balloon Text Char"/>
+    <w:basedOn w:val="DefaultParagraphFont"/>
+    <w:link w:val="BalloonText"/>
+    <w:uiPriority w:val="99"/>
+    <w:semiHidden/>
+    <w:rsid w:val="003F2C9B"/>
+    <w:rPr>
+      <w:rFonts w:ascii="Lucida Grande" w:hAnsi="Lucida Grande" w:cs="Lucida Grande"/>
+      <w:sz w:val="18"/>
+      <w:szCs w:val="18"/>
+    </w:rPr>
+  </w:style>
+  <w:style w:type="paragraph" w:styleId="Header">
+    <w:name w:val="header"/>
+    <w:basedOn w:val="Normal"/>
+    <w:link w:val="HeaderChar"/>
+    <w:uiPriority w:val="99"/>
+    <w:unhideWhenUsed/>
+    <w:rsid w:val="003F2C9B"/>
+    <w:pPr>
+      <w:tabs>
+        <w:tab w:val="center" w:pos="4320"/>
+        <w:tab w:val="right" w:pos="8640"/>
+      </w:tabs>
+    </w:pPr>
+  </w:style>
+  <w:style w:type="character" w:customStyle="1" w:styleId="HeaderChar">
+    <w:name w:val="Header Char"/>
+    <w:basedOn w:val="DefaultParagraphFont"/>
+    <w:link w:val="Header"/>
+    <w:uiPriority w:val="99"/>
+    <w:rsid w:val="003F2C9B"/>
+  </w:style>
+  <w:style w:type="paragraph" w:styleId="Footer">
+    <w:name w:val="footer"/>
+    <w:basedOn w:val="Normal"/>
+    <w:link w:val="FooterChar"/>
+    <w:uiPriority w:val="99"/>
+    <w:unhideWhenUsed/>
+    <w:rsid w:val="003F2C9B"/>
+    <w:pPr>
+      <w:tabs>
+        <w:tab w:val="center" w:pos="4320"/>
+        <w:tab w:val="right" w:pos="8640"/>
+      </w:tabs>
+    </w:pPr>
+  </w:style>
+  <w:style w:type="character" w:customStyle="1" w:styleId="FooterChar">
+    <w:name w:val="Footer Char"/>
+    <w:basedOn w:val="DefaultParagraphFont"/>
+    <w:link w:val="Footer"/>
+    <w:uiPriority w:val="99"/>
+    <w:rsid w:val="003F2C9B"/>
+  </w:style>
+  <w:style w:type="character" w:customStyle="1" w:styleId="Heading2Char">
+    <w:name w:val="Heading 2 Char"/>
+    <w:basedOn w:val="DefaultParagraphFont"/>
+    <w:link w:val="Heading2"/>
+    <w:uiPriority w:val="9"/>
+    <w:rsid w:val="003F2C9B"/>
+    <w:rPr>
+      <w:rFonts w:asciiTheme="majorHAnsi" w:eastAsiaTheme="majorEastAsia" w:hAnsiTheme="majorHAnsi" w:cstheme="majorBidi"/>
+      <w:b/>
+      <w:bCs/>
+      <w:color w:val="4F81BD" w:themeColor="accent1"/>
+      <w:sz w:val="26"/>
+      <w:szCs w:val="26"/>
+    </w:rPr>
+  </w:style>
+  <w:style w:type="character" w:customStyle="1" w:styleId="Heading1Char">
+    <w:name w:val="Heading 1 Char"/>
+    <w:basedOn w:val="DefaultParagraphFont"/>
+    <w:link w:val="Heading1"/>
+    <w:uiPriority w:val="9"/>
+    <w:rsid w:val="003F2C9B"/>
+    <w:rPr>
+      <w:rFonts w:asciiTheme="majorHAnsi" w:eastAsiaTheme="majorEastAsia" w:hAnsiTheme="majorHAnsi" w:cstheme="majorBidi"/>
+      <w:b/>
+      <w:bCs/>
+      <w:color w:val="345A8A" w:themeColor="accent1" w:themeShade="B5"/>
+      <w:sz w:val="32"/>
+      <w:szCs w:val="32"/>
+    </w:rPr>
+  </w:style>
+  <w:style w:type="character" w:styleId="PageNumber">
+    <w:name w:val="page number"/>
+    <w:basedOn w:val="DefaultParagraphFont"/>
+    <w:uiPriority w:val="99"/>
+    <w:semiHidden/>
+    <w:unhideWhenUsed/>
+    <w:rsid w:val="00022C9E"/>
   </w:style>
 </w:styles>
 </file>

</xml_diff>